<commit_message>
Pridanie druhej casti zadania
</commit_message>
<xml_diff>
--- a/PDT_zadanie5ES_D_Krajcirik.docx
+++ b/PDT_zadanie5ES_D_Krajcirik.docx
@@ -6382,48 +6382,6 @@
           <w:szCs w:val="24"/>
         </w:rPr>
       </w:pPr>
-      <w:r>
-        <w:rPr>
-          <w:noProof/>
-          <w:sz w:val="24"/>
-          <w:szCs w:val="24"/>
-        </w:rPr>
-        <w:drawing>
-          <wp:inline distT="0" distB="0" distL="0" distR="0" wp14:anchorId="1B8524FA" wp14:editId="5DE8596B">
-            <wp:extent cx="1733792" cy="476316"/>
-            <wp:effectExtent l="0" t="0" r="0" b="0"/>
-            <wp:docPr id="18" name="Obrázok 18" descr="Obrázok, na ktorom je text, oranžové, nastaviť&#10;&#10;Automaticky generovaný popis"/>
-            <wp:cNvGraphicFramePr>
-              <a:graphicFrameLocks xmlns:a="http://schemas.openxmlformats.org/drawingml/2006/main" noChangeAspect="1"/>
-            </wp:cNvGraphicFramePr>
-            <a:graphic xmlns:a="http://schemas.openxmlformats.org/drawingml/2006/main">
-              <a:graphicData uri="http://schemas.openxmlformats.org/drawingml/2006/picture">
-                <pic:pic xmlns:pic="http://schemas.openxmlformats.org/drawingml/2006/picture">
-                  <pic:nvPicPr>
-                    <pic:cNvPr id="18" name="Obrázok 18" descr="Obrázok, na ktorom je text, oranžové, nastaviť&#10;&#10;Automaticky generovaný popis"/>
-                    <pic:cNvPicPr/>
-                  </pic:nvPicPr>
-                  <pic:blipFill>
-                    <a:blip r:embed="rId16"/>
-                    <a:stretch>
-                      <a:fillRect/>
-                    </a:stretch>
-                  </pic:blipFill>
-                  <pic:spPr>
-                    <a:xfrm>
-                      <a:off x="0" y="0"/>
-                      <a:ext cx="1733792" cy="476316"/>
-                    </a:xfrm>
-                    <a:prstGeom prst="rect">
-                      <a:avLst/>
-                    </a:prstGeom>
-                  </pic:spPr>
-                </pic:pic>
-              </a:graphicData>
-            </a:graphic>
-          </wp:inline>
-        </w:drawing>
-      </w:r>
     </w:p>
     <w:p>
       <w:pPr>
@@ -6505,7 +6463,7 @@
                     <pic:cNvPicPr/>
                   </pic:nvPicPr>
                   <pic:blipFill>
-                    <a:blip r:embed="rId17"/>
+                    <a:blip r:embed="rId16"/>
                     <a:stretch>
                       <a:fillRect/>
                     </a:stretch>
@@ -6627,7 +6585,7 @@
                     <pic:cNvPicPr/>
                   </pic:nvPicPr>
                   <pic:blipFill>
-                    <a:blip r:embed="rId18"/>
+                    <a:blip r:embed="rId17"/>
                     <a:stretch>
                       <a:fillRect/>
                     </a:stretch>
@@ -6957,6 +6915,103 @@
             <wp:extent cx="5760720" cy="495300"/>
             <wp:effectExtent l="0" t="0" r="0" b="0"/>
             <wp:docPr id="7" name="Obrázok 7"/>
+            <wp:cNvGraphicFramePr>
+              <a:graphicFrameLocks xmlns:a="http://schemas.openxmlformats.org/drawingml/2006/main" noChangeAspect="1"/>
+            </wp:cNvGraphicFramePr>
+            <a:graphic xmlns:a="http://schemas.openxmlformats.org/drawingml/2006/main">
+              <a:graphicData uri="http://schemas.openxmlformats.org/drawingml/2006/picture">
+                <pic:pic xmlns:pic="http://schemas.openxmlformats.org/drawingml/2006/picture">
+                  <pic:nvPicPr>
+                    <pic:cNvPr id="1" name=""/>
+                    <pic:cNvPicPr/>
+                  </pic:nvPicPr>
+                  <pic:blipFill>
+                    <a:blip r:embed="rId18"/>
+                    <a:stretch>
+                      <a:fillRect/>
+                    </a:stretch>
+                  </pic:blipFill>
+                  <pic:spPr>
+                    <a:xfrm>
+                      <a:off x="0" y="0"/>
+                      <a:ext cx="5760720" cy="495300"/>
+                    </a:xfrm>
+                    <a:prstGeom prst="rect">
+                      <a:avLst/>
+                    </a:prstGeom>
+                  </pic:spPr>
+                </pic:pic>
+              </a:graphicData>
+            </a:graphic>
+          </wp:inline>
+        </w:drawing>
+      </w:r>
+    </w:p>
+    <w:p>
+      <w:pPr>
+        <w:rPr>
+          <w:sz w:val="24"/>
+          <w:szCs w:val="24"/>
+        </w:rPr>
+      </w:pPr>
+      <w:r>
+        <w:rPr>
+          <w:sz w:val="24"/>
+          <w:szCs w:val="24"/>
+        </w:rPr>
+        <w:t xml:space="preserve">1 </w:t>
+      </w:r>
+      <w:proofErr w:type="spellStart"/>
+      <w:r>
+        <w:rPr>
+          <w:sz w:val="24"/>
+          <w:szCs w:val="24"/>
+        </w:rPr>
+        <w:t>node</w:t>
+      </w:r>
+      <w:proofErr w:type="spellEnd"/>
+      <w:r>
+        <w:rPr>
+          <w:sz w:val="24"/>
+          <w:szCs w:val="24"/>
+        </w:rPr>
+        <w:t xml:space="preserve">( </w:t>
+      </w:r>
+      <w:proofErr w:type="spellStart"/>
+      <w:r>
+        <w:rPr>
+          <w:sz w:val="24"/>
+          <w:szCs w:val="24"/>
+        </w:rPr>
+        <w:t>hlavny</w:t>
+      </w:r>
+      <w:proofErr w:type="spellEnd"/>
+      <w:r>
+        <w:rPr>
+          <w:sz w:val="24"/>
+          <w:szCs w:val="24"/>
+        </w:rPr>
+        <w:t>)</w:t>
+      </w:r>
+    </w:p>
+    <w:p>
+      <w:pPr>
+        <w:rPr>
+          <w:sz w:val="24"/>
+          <w:szCs w:val="24"/>
+        </w:rPr>
+      </w:pPr>
+      <w:r>
+        <w:rPr>
+          <w:noProof/>
+          <w:sz w:val="24"/>
+          <w:szCs w:val="24"/>
+        </w:rPr>
+        <w:drawing>
+          <wp:inline distT="0" distB="0" distL="0" distR="0" wp14:anchorId="6609AD0E" wp14:editId="324DEEA9">
+            <wp:extent cx="5760720" cy="491490"/>
+            <wp:effectExtent l="0" t="0" r="0" b="3810"/>
+            <wp:docPr id="9" name="Obrázok 9"/>
             <wp:cNvGraphicFramePr>
               <a:graphicFrameLocks xmlns:a="http://schemas.openxmlformats.org/drawingml/2006/main" noChangeAspect="1"/>
             </wp:cNvGraphicFramePr>
@@ -6976,103 +7031,6 @@
                   <pic:spPr>
                     <a:xfrm>
                       <a:off x="0" y="0"/>
-                      <a:ext cx="5760720" cy="495300"/>
-                    </a:xfrm>
-                    <a:prstGeom prst="rect">
-                      <a:avLst/>
-                    </a:prstGeom>
-                  </pic:spPr>
-                </pic:pic>
-              </a:graphicData>
-            </a:graphic>
-          </wp:inline>
-        </w:drawing>
-      </w:r>
-    </w:p>
-    <w:p>
-      <w:pPr>
-        <w:rPr>
-          <w:sz w:val="24"/>
-          <w:szCs w:val="24"/>
-        </w:rPr>
-      </w:pPr>
-      <w:r>
-        <w:rPr>
-          <w:sz w:val="24"/>
-          <w:szCs w:val="24"/>
-        </w:rPr>
-        <w:t xml:space="preserve">1 </w:t>
-      </w:r>
-      <w:proofErr w:type="spellStart"/>
-      <w:r>
-        <w:rPr>
-          <w:sz w:val="24"/>
-          <w:szCs w:val="24"/>
-        </w:rPr>
-        <w:t>node</w:t>
-      </w:r>
-      <w:proofErr w:type="spellEnd"/>
-      <w:r>
-        <w:rPr>
-          <w:sz w:val="24"/>
-          <w:szCs w:val="24"/>
-        </w:rPr>
-        <w:t xml:space="preserve">( </w:t>
-      </w:r>
-      <w:proofErr w:type="spellStart"/>
-      <w:r>
-        <w:rPr>
-          <w:sz w:val="24"/>
-          <w:szCs w:val="24"/>
-        </w:rPr>
-        <w:t>hlavny</w:t>
-      </w:r>
-      <w:proofErr w:type="spellEnd"/>
-      <w:r>
-        <w:rPr>
-          <w:sz w:val="24"/>
-          <w:szCs w:val="24"/>
-        </w:rPr>
-        <w:t>)</w:t>
-      </w:r>
-    </w:p>
-    <w:p>
-      <w:pPr>
-        <w:rPr>
-          <w:sz w:val="24"/>
-          <w:szCs w:val="24"/>
-        </w:rPr>
-      </w:pPr>
-      <w:r>
-        <w:rPr>
-          <w:noProof/>
-          <w:sz w:val="24"/>
-          <w:szCs w:val="24"/>
-        </w:rPr>
-        <w:drawing>
-          <wp:inline distT="0" distB="0" distL="0" distR="0" wp14:anchorId="6609AD0E" wp14:editId="324DEEA9">
-            <wp:extent cx="5760720" cy="491490"/>
-            <wp:effectExtent l="0" t="0" r="0" b="3810"/>
-            <wp:docPr id="9" name="Obrázok 9"/>
-            <wp:cNvGraphicFramePr>
-              <a:graphicFrameLocks xmlns:a="http://schemas.openxmlformats.org/drawingml/2006/main" noChangeAspect="1"/>
-            </wp:cNvGraphicFramePr>
-            <a:graphic xmlns:a="http://schemas.openxmlformats.org/drawingml/2006/main">
-              <a:graphicData uri="http://schemas.openxmlformats.org/drawingml/2006/picture">
-                <pic:pic xmlns:pic="http://schemas.openxmlformats.org/drawingml/2006/picture">
-                  <pic:nvPicPr>
-                    <pic:cNvPr id="1" name=""/>
-                    <pic:cNvPicPr/>
-                  </pic:nvPicPr>
-                  <pic:blipFill>
-                    <a:blip r:embed="rId20"/>
-                    <a:stretch>
-                      <a:fillRect/>
-                    </a:stretch>
-                  </pic:blipFill>
-                  <pic:spPr>
-                    <a:xfrm>
-                      <a:off x="0" y="0"/>
                       <a:ext cx="5760720" cy="491490"/>
                     </a:xfrm>
                     <a:prstGeom prst="rect">
@@ -7104,7 +7062,6 @@
           <w:sz w:val="24"/>
           <w:szCs w:val="24"/>
         </w:rPr>
-        <w:lastRenderedPageBreak/>
         <w:t>Neda</w:t>
       </w:r>
       <w:proofErr w:type="spellEnd"/>
@@ -7178,6 +7135,7 @@
           <w:sz w:val="24"/>
           <w:szCs w:val="24"/>
         </w:rPr>
+        <w:lastRenderedPageBreak/>
         <w:t>Mazanie nefunguje</w:t>
       </w:r>
     </w:p>
@@ -7291,7 +7249,7 @@
                     <pic:cNvPicPr/>
                   </pic:nvPicPr>
                   <pic:blipFill>
-                    <a:blip r:embed="rId21"/>
+                    <a:blip r:embed="rId20"/>
                     <a:stretch>
                       <a:fillRect/>
                     </a:stretch>
@@ -7419,7 +7377,7 @@
                     <pic:cNvPicPr/>
                   </pic:nvPicPr>
                   <pic:blipFill>
-                    <a:blip r:embed="rId22"/>
+                    <a:blip r:embed="rId21"/>
                     <a:stretch>
                       <a:fillRect/>
                     </a:stretch>
@@ -7467,7 +7425,7 @@
                     <pic:cNvPicPr/>
                   </pic:nvPicPr>
                   <pic:blipFill>
-                    <a:blip r:embed="rId23"/>
+                    <a:blip r:embed="rId22"/>
                     <a:stretch>
                       <a:fillRect/>
                     </a:stretch>
@@ -7590,6 +7548,208 @@
     <w:p>
       <w:pPr>
         <w:rPr>
+          <w:sz w:val="24"/>
+          <w:szCs w:val="24"/>
+        </w:rPr>
+      </w:pPr>
+      <w:r>
+        <w:rPr>
+          <w:sz w:val="24"/>
+          <w:szCs w:val="24"/>
+        </w:rPr>
+        <w:t xml:space="preserve">Pôvodne som chcel importovať aspoň tretinu </w:t>
+      </w:r>
+      <w:proofErr w:type="spellStart"/>
+      <w:r>
+        <w:rPr>
+          <w:sz w:val="24"/>
+          <w:szCs w:val="24"/>
+        </w:rPr>
+        <w:t>tweetov</w:t>
+      </w:r>
+      <w:proofErr w:type="spellEnd"/>
+      <w:r>
+        <w:rPr>
+          <w:sz w:val="24"/>
+          <w:szCs w:val="24"/>
+        </w:rPr>
+        <w:t xml:space="preserve"> teda niečo okolo 10M ale vzhľadom na to, že import ako aj export mi trvali neskutočne dlho a len pri exporte by mi to trvalo okolo 3 dni tak som sa rozhodol </w:t>
+      </w:r>
+      <w:proofErr w:type="spellStart"/>
+      <w:r>
+        <w:rPr>
+          <w:sz w:val="24"/>
+          <w:szCs w:val="24"/>
+        </w:rPr>
+        <w:t>exportnúť</w:t>
+      </w:r>
+      <w:proofErr w:type="spellEnd"/>
+      <w:r>
+        <w:rPr>
+          <w:sz w:val="24"/>
+          <w:szCs w:val="24"/>
+        </w:rPr>
+        <w:t xml:space="preserve"> a </w:t>
+      </w:r>
+      <w:proofErr w:type="spellStart"/>
+      <w:r>
+        <w:rPr>
+          <w:sz w:val="24"/>
+          <w:szCs w:val="24"/>
+        </w:rPr>
+        <w:t>importnúť</w:t>
+      </w:r>
+      <w:proofErr w:type="spellEnd"/>
+      <w:r>
+        <w:rPr>
+          <w:sz w:val="24"/>
+          <w:szCs w:val="24"/>
+        </w:rPr>
+        <w:t xml:space="preserve"> niečo okolo 3,4M </w:t>
+      </w:r>
+      <w:proofErr w:type="spellStart"/>
+      <w:r>
+        <w:rPr>
+          <w:sz w:val="24"/>
+          <w:szCs w:val="24"/>
+        </w:rPr>
+        <w:t>tweetov</w:t>
+      </w:r>
+      <w:proofErr w:type="spellEnd"/>
+      <w:r>
+        <w:rPr>
+          <w:sz w:val="24"/>
+          <w:szCs w:val="24"/>
+        </w:rPr>
+        <w:t>. Cca 3.4M preto</w:t>
+      </w:r>
+      <w:r>
+        <w:rPr>
+          <w:sz w:val="24"/>
+          <w:szCs w:val="24"/>
+        </w:rPr>
+        <w:t>,</w:t>
+      </w:r>
+      <w:r>
+        <w:rPr>
+          <w:sz w:val="24"/>
+          <w:szCs w:val="24"/>
+        </w:rPr>
+        <w:t xml:space="preserve"> lebo ku</w:t>
+      </w:r>
+      <w:r>
+        <w:rPr>
+          <w:sz w:val="24"/>
+          <w:szCs w:val="24"/>
+        </w:rPr>
+        <w:t xml:space="preserve"> koncu mi aj došiel úložný priestor(pôvodne som chcel 3,5).</w:t>
+      </w:r>
+      <w:r>
+        <w:rPr>
+          <w:sz w:val="24"/>
+          <w:szCs w:val="24"/>
+        </w:rPr>
+        <w:t xml:space="preserve"> </w:t>
+      </w:r>
+      <w:r>
+        <w:rPr>
+          <w:sz w:val="24"/>
+          <w:szCs w:val="24"/>
+        </w:rPr>
+        <w:t>Z</w:t>
+      </w:r>
+      <w:r>
+        <w:rPr>
+          <w:sz w:val="24"/>
+          <w:szCs w:val="24"/>
+        </w:rPr>
+        <w:t xml:space="preserve">a to že som </w:t>
+      </w:r>
+      <w:proofErr w:type="spellStart"/>
+      <w:r>
+        <w:rPr>
+          <w:sz w:val="24"/>
+          <w:szCs w:val="24"/>
+        </w:rPr>
+        <w:t>neimportol</w:t>
+      </w:r>
+      <w:proofErr w:type="spellEnd"/>
+      <w:r>
+        <w:rPr>
+          <w:sz w:val="24"/>
+          <w:szCs w:val="24"/>
+        </w:rPr>
+        <w:t xml:space="preserve"> všetky </w:t>
+      </w:r>
+      <w:proofErr w:type="spellStart"/>
+      <w:r>
+        <w:rPr>
+          <w:sz w:val="24"/>
+          <w:szCs w:val="24"/>
+        </w:rPr>
+        <w:t>tweety</w:t>
+      </w:r>
+      <w:proofErr w:type="spellEnd"/>
+      <w:r>
+        <w:rPr>
+          <w:sz w:val="24"/>
+          <w:szCs w:val="24"/>
+        </w:rPr>
+        <w:t xml:space="preserve"> sa ospravedlňujem.</w:t>
+      </w:r>
+    </w:p>
+    <w:p>
+      <w:pPr>
+        <w:rPr>
+          <w:sz w:val="24"/>
+          <w:szCs w:val="24"/>
+        </w:rPr>
+      </w:pPr>
+      <w:r>
+        <w:rPr>
+          <w:sz w:val="24"/>
+          <w:szCs w:val="24"/>
+        </w:rPr>
+        <w:drawing>
+          <wp:inline distT="0" distB="0" distL="0" distR="0" wp14:anchorId="51BB22EC" wp14:editId="0BB7A575">
+            <wp:extent cx="2701050" cy="2636520"/>
+            <wp:effectExtent l="0" t="0" r="4445" b="0"/>
+            <wp:docPr id="2" name="Obrázok 2" descr="Obrázok, na ktorom je text, snímka obrazovky, monitor, čierne&#10;&#10;Automaticky generovaný popis"/>
+            <wp:cNvGraphicFramePr>
+              <a:graphicFrameLocks xmlns:a="http://schemas.openxmlformats.org/drawingml/2006/main" noChangeAspect="1"/>
+            </wp:cNvGraphicFramePr>
+            <a:graphic xmlns:a="http://schemas.openxmlformats.org/drawingml/2006/main">
+              <a:graphicData uri="http://schemas.openxmlformats.org/drawingml/2006/picture">
+                <pic:pic xmlns:pic="http://schemas.openxmlformats.org/drawingml/2006/picture">
+                  <pic:nvPicPr>
+                    <pic:cNvPr id="2" name="Obrázok 2" descr="Obrázok, na ktorom je text, snímka obrazovky, monitor, čierne&#10;&#10;Automaticky generovaný popis"/>
+                    <pic:cNvPicPr/>
+                  </pic:nvPicPr>
+                  <pic:blipFill>
+                    <a:blip r:embed="rId23"/>
+                    <a:stretch>
+                      <a:fillRect/>
+                    </a:stretch>
+                  </pic:blipFill>
+                  <pic:spPr>
+                    <a:xfrm>
+                      <a:off x="0" y="0"/>
+                      <a:ext cx="2706433" cy="2641774"/>
+                    </a:xfrm>
+                    <a:prstGeom prst="rect">
+                      <a:avLst/>
+                    </a:prstGeom>
+                  </pic:spPr>
+                </pic:pic>
+              </a:graphicData>
+            </a:graphic>
+          </wp:inline>
+        </w:drawing>
+      </w:r>
+    </w:p>
+    <w:p>
+      <w:pPr>
+        <w:rPr>
           <w:b/>
           <w:bCs/>
           <w:sz w:val="24"/>
@@ -7662,6 +7822,149 @@
           <w:szCs w:val="24"/>
         </w:rPr>
       </w:pPr>
+      <w:proofErr w:type="spellStart"/>
+      <w:r>
+        <w:rPr>
+          <w:b/>
+          <w:bCs/>
+          <w:sz w:val="24"/>
+          <w:szCs w:val="24"/>
+        </w:rPr>
+        <w:t>Request</w:t>
+      </w:r>
+      <w:proofErr w:type="spellEnd"/>
+      <w:r>
+        <w:rPr>
+          <w:b/>
+          <w:bCs/>
+          <w:sz w:val="24"/>
+          <w:szCs w:val="24"/>
+        </w:rPr>
+        <w:t xml:space="preserve"> </w:t>
+      </w:r>
+      <w:r>
+        <w:rPr>
+          <w:b/>
+          <w:bCs/>
+          <w:sz w:val="24"/>
+          <w:szCs w:val="24"/>
+        </w:rPr>
+        <w:t xml:space="preserve">                                                                      </w:t>
+      </w:r>
+    </w:p>
+    <w:p>
+      <w:pPr>
+        <w:rPr>
+          <w:b/>
+          <w:bCs/>
+          <w:sz w:val="24"/>
+          <w:szCs w:val="24"/>
+        </w:rPr>
+      </w:pPr>
+      <w:r>
+        <w:rPr>
+          <w:b/>
+          <w:bCs/>
+          <w:sz w:val="24"/>
+          <w:szCs w:val="24"/>
+        </w:rPr>
+        <w:drawing>
+          <wp:inline distT="0" distB="0" distL="0" distR="0" wp14:anchorId="2119BAFF" wp14:editId="02F17221">
+            <wp:extent cx="2453026" cy="1882140"/>
+            <wp:effectExtent l="0" t="0" r="4445" b="3810"/>
+            <wp:docPr id="14" name="Obrázok 14" descr="Obrázok, na ktorom je text&#10;&#10;Automaticky generovaný popis"/>
+            <wp:cNvGraphicFramePr>
+              <a:graphicFrameLocks xmlns:a="http://schemas.openxmlformats.org/drawingml/2006/main" noChangeAspect="1"/>
+            </wp:cNvGraphicFramePr>
+            <a:graphic xmlns:a="http://schemas.openxmlformats.org/drawingml/2006/main">
+              <a:graphicData uri="http://schemas.openxmlformats.org/drawingml/2006/picture">
+                <pic:pic xmlns:pic="http://schemas.openxmlformats.org/drawingml/2006/picture">
+                  <pic:nvPicPr>
+                    <pic:cNvPr id="14" name="Obrázok 14" descr="Obrázok, na ktorom je text&#10;&#10;Automaticky generovaný popis"/>
+                    <pic:cNvPicPr/>
+                  </pic:nvPicPr>
+                  <pic:blipFill>
+                    <a:blip r:embed="rId24"/>
+                    <a:stretch>
+                      <a:fillRect/>
+                    </a:stretch>
+                  </pic:blipFill>
+                  <pic:spPr>
+                    <a:xfrm>
+                      <a:off x="0" y="0"/>
+                      <a:ext cx="2492502" cy="1912429"/>
+                    </a:xfrm>
+                    <a:prstGeom prst="rect">
+                      <a:avLst/>
+                    </a:prstGeom>
+                  </pic:spPr>
+                </pic:pic>
+              </a:graphicData>
+            </a:graphic>
+          </wp:inline>
+        </w:drawing>
+      </w:r>
+    </w:p>
+    <w:p>
+      <w:pPr>
+        <w:rPr>
+          <w:b/>
+          <w:bCs/>
+          <w:sz w:val="24"/>
+          <w:szCs w:val="24"/>
+        </w:rPr>
+      </w:pPr>
+    </w:p>
+    <w:p>
+      <w:pPr>
+        <w:rPr>
+          <w:b/>
+          <w:bCs/>
+          <w:sz w:val="24"/>
+          <w:szCs w:val="24"/>
+        </w:rPr>
+      </w:pPr>
+      <w:proofErr w:type="spellStart"/>
+      <w:r>
+        <w:rPr>
+          <w:b/>
+          <w:bCs/>
+          <w:sz w:val="24"/>
+          <w:szCs w:val="24"/>
+        </w:rPr>
+        <w:t>Response</w:t>
+      </w:r>
+      <w:proofErr w:type="spellEnd"/>
+    </w:p>
+    <w:p>
+      <w:pPr>
+        <w:rPr>
+          <w:b/>
+          <w:bCs/>
+          <w:sz w:val="24"/>
+          <w:szCs w:val="24"/>
+        </w:rPr>
+      </w:pPr>
+    </w:p>
+    <w:p>
+      <w:pPr>
+        <w:rPr>
+          <w:b/>
+          <w:bCs/>
+          <w:sz w:val="24"/>
+          <w:szCs w:val="24"/>
+        </w:rPr>
+      </w:pPr>
+    </w:p>
+    <w:p>
+      <w:pPr>
+        <w:rPr>
+          <w:b/>
+          <w:bCs/>
+          <w:sz w:val="24"/>
+          <w:szCs w:val="24"/>
+        </w:rPr>
+      </w:pPr>
       <w:r>
         <w:rPr>
           <w:b/>
@@ -7681,6 +7984,139 @@
           <w:szCs w:val="24"/>
         </w:rPr>
       </w:pPr>
+      <w:proofErr w:type="spellStart"/>
+      <w:r>
+        <w:rPr>
+          <w:b/>
+          <w:bCs/>
+          <w:sz w:val="24"/>
+          <w:szCs w:val="24"/>
+        </w:rPr>
+        <w:t>Request</w:t>
+      </w:r>
+      <w:proofErr w:type="spellEnd"/>
+      <w:r>
+        <w:rPr>
+          <w:b/>
+          <w:bCs/>
+          <w:sz w:val="24"/>
+          <w:szCs w:val="24"/>
+        </w:rPr>
+        <w:t xml:space="preserve"> </w:t>
+      </w:r>
+      <w:r>
+        <w:rPr>
+          <w:b/>
+          <w:bCs/>
+          <w:sz w:val="24"/>
+          <w:szCs w:val="24"/>
+        </w:rPr>
+        <w:t xml:space="preserve">                                                                     </w:t>
+      </w:r>
+    </w:p>
+    <w:p>
+      <w:pPr>
+        <w:rPr>
+          <w:b/>
+          <w:bCs/>
+          <w:sz w:val="24"/>
+          <w:szCs w:val="24"/>
+        </w:rPr>
+      </w:pPr>
+      <w:r>
+        <w:rPr>
+          <w:b/>
+          <w:bCs/>
+          <w:sz w:val="24"/>
+          <w:szCs w:val="24"/>
+        </w:rPr>
+        <w:drawing>
+          <wp:inline distT="0" distB="0" distL="0" distR="0" wp14:anchorId="53AAA4AE" wp14:editId="6CE96FFE">
+            <wp:extent cx="2529840" cy="1914597"/>
+            <wp:effectExtent l="0" t="0" r="3810" b="9525"/>
+            <wp:docPr id="15" name="Obrázok 15" descr="Obrázok, na ktorom je text&#10;&#10;Automaticky generovaný popis"/>
+            <wp:cNvGraphicFramePr>
+              <a:graphicFrameLocks xmlns:a="http://schemas.openxmlformats.org/drawingml/2006/main" noChangeAspect="1"/>
+            </wp:cNvGraphicFramePr>
+            <a:graphic xmlns:a="http://schemas.openxmlformats.org/drawingml/2006/main">
+              <a:graphicData uri="http://schemas.openxmlformats.org/drawingml/2006/picture">
+                <pic:pic xmlns:pic="http://schemas.openxmlformats.org/drawingml/2006/picture">
+                  <pic:nvPicPr>
+                    <pic:cNvPr id="15" name="Obrázok 15" descr="Obrázok, na ktorom je text&#10;&#10;Automaticky generovaný popis"/>
+                    <pic:cNvPicPr/>
+                  </pic:nvPicPr>
+                  <pic:blipFill>
+                    <a:blip r:embed="rId25"/>
+                    <a:stretch>
+                      <a:fillRect/>
+                    </a:stretch>
+                  </pic:blipFill>
+                  <pic:spPr>
+                    <a:xfrm>
+                      <a:off x="0" y="0"/>
+                      <a:ext cx="2537562" cy="1920441"/>
+                    </a:xfrm>
+                    <a:prstGeom prst="rect">
+                      <a:avLst/>
+                    </a:prstGeom>
+                  </pic:spPr>
+                </pic:pic>
+              </a:graphicData>
+            </a:graphic>
+          </wp:inline>
+        </w:drawing>
+      </w:r>
+    </w:p>
+    <w:p>
+      <w:pPr>
+        <w:rPr>
+          <w:b/>
+          <w:bCs/>
+          <w:sz w:val="24"/>
+          <w:szCs w:val="24"/>
+        </w:rPr>
+      </w:pPr>
+    </w:p>
+    <w:p>
+      <w:pPr>
+        <w:rPr>
+          <w:b/>
+          <w:bCs/>
+          <w:sz w:val="24"/>
+          <w:szCs w:val="24"/>
+        </w:rPr>
+      </w:pPr>
+      <w:proofErr w:type="spellStart"/>
+      <w:r>
+        <w:rPr>
+          <w:b/>
+          <w:bCs/>
+          <w:sz w:val="24"/>
+          <w:szCs w:val="24"/>
+        </w:rPr>
+        <w:t>Response</w:t>
+      </w:r>
+      <w:proofErr w:type="spellEnd"/>
+    </w:p>
+    <w:p>
+      <w:pPr>
+        <w:rPr>
+          <w:b/>
+          <w:bCs/>
+          <w:sz w:val="24"/>
+          <w:szCs w:val="24"/>
+        </w:rPr>
+      </w:pPr>
+    </w:p>
+    <w:p>
+      <w:pPr>
+        <w:rPr>
+          <w:b/>
+          <w:bCs/>
+          <w:sz w:val="24"/>
+          <w:szCs w:val="24"/>
+        </w:rPr>
+      </w:pPr>
       <w:r>
         <w:rPr>
           <w:b/>
@@ -7700,6 +8136,190 @@
           <w:szCs w:val="24"/>
         </w:rPr>
       </w:pPr>
+      <w:proofErr w:type="spellStart"/>
+      <w:r>
+        <w:rPr>
+          <w:b/>
+          <w:bCs/>
+          <w:sz w:val="24"/>
+          <w:szCs w:val="24"/>
+        </w:rPr>
+        <w:t>Request</w:t>
+      </w:r>
+      <w:proofErr w:type="spellEnd"/>
+      <w:r>
+        <w:rPr>
+          <w:b/>
+          <w:bCs/>
+          <w:sz w:val="24"/>
+          <w:szCs w:val="24"/>
+        </w:rPr>
+        <w:t xml:space="preserve"> </w:t>
+      </w:r>
+      <w:r>
+        <w:rPr>
+          <w:b/>
+          <w:bCs/>
+          <w:sz w:val="24"/>
+          <w:szCs w:val="24"/>
+        </w:rPr>
+        <w:t xml:space="preserve">                                                                  </w:t>
+      </w:r>
+      <w:r>
+        <w:rPr>
+          <w:b/>
+          <w:bCs/>
+          <w:sz w:val="24"/>
+          <w:szCs w:val="24"/>
+        </w:rPr>
+        <w:t xml:space="preserve"> </w:t>
+      </w:r>
+    </w:p>
+    <w:p>
+      <w:pPr>
+        <w:rPr>
+          <w:sz w:val="24"/>
+          <w:szCs w:val="24"/>
+        </w:rPr>
+      </w:pPr>
+      <w:r>
+        <w:rPr>
+          <w:sz w:val="24"/>
+          <w:szCs w:val="24"/>
+        </w:rPr>
+        <w:t xml:space="preserve">To iste ako </w:t>
+      </w:r>
+      <w:proofErr w:type="spellStart"/>
+      <w:r>
+        <w:rPr>
+          <w:sz w:val="24"/>
+          <w:szCs w:val="24"/>
+        </w:rPr>
+        <w:t>predchadzajuca</w:t>
+      </w:r>
+      <w:proofErr w:type="spellEnd"/>
+      <w:r>
+        <w:rPr>
+          <w:sz w:val="24"/>
+          <w:szCs w:val="24"/>
+        </w:rPr>
+        <w:t xml:space="preserve"> </w:t>
+      </w:r>
+      <w:proofErr w:type="spellStart"/>
+      <w:r>
+        <w:rPr>
+          <w:sz w:val="24"/>
+          <w:szCs w:val="24"/>
+        </w:rPr>
+        <w:t>query</w:t>
+      </w:r>
+      <w:proofErr w:type="spellEnd"/>
+      <w:r>
+        <w:rPr>
+          <w:sz w:val="24"/>
+          <w:szCs w:val="24"/>
+        </w:rPr>
+        <w:t xml:space="preserve"> + filter</w:t>
+      </w:r>
+    </w:p>
+    <w:p>
+      <w:pPr>
+        <w:rPr>
+          <w:sz w:val="24"/>
+          <w:szCs w:val="24"/>
+        </w:rPr>
+      </w:pPr>
+      <w:r>
+        <w:rPr>
+          <w:sz w:val="24"/>
+          <w:szCs w:val="24"/>
+        </w:rPr>
+        <w:lastRenderedPageBreak/>
+        <w:drawing>
+          <wp:inline distT="0" distB="0" distL="0" distR="0" wp14:anchorId="0FDE87A9" wp14:editId="7DD04A94">
+            <wp:extent cx="2368552" cy="1813560"/>
+            <wp:effectExtent l="0" t="0" r="0" b="0"/>
+            <wp:docPr id="18" name="Obrázok 18" descr="Obrázok, na ktorom je text&#10;&#10;Automaticky generovaný popis"/>
+            <wp:cNvGraphicFramePr>
+              <a:graphicFrameLocks xmlns:a="http://schemas.openxmlformats.org/drawingml/2006/main" noChangeAspect="1"/>
+            </wp:cNvGraphicFramePr>
+            <a:graphic xmlns:a="http://schemas.openxmlformats.org/drawingml/2006/main">
+              <a:graphicData uri="http://schemas.openxmlformats.org/drawingml/2006/picture">
+                <pic:pic xmlns:pic="http://schemas.openxmlformats.org/drawingml/2006/picture">
+                  <pic:nvPicPr>
+                    <pic:cNvPr id="18" name="Obrázok 18" descr="Obrázok, na ktorom je text&#10;&#10;Automaticky generovaný popis"/>
+                    <pic:cNvPicPr/>
+                  </pic:nvPicPr>
+                  <pic:blipFill>
+                    <a:blip r:embed="rId26"/>
+                    <a:stretch>
+                      <a:fillRect/>
+                    </a:stretch>
+                  </pic:blipFill>
+                  <pic:spPr>
+                    <a:xfrm>
+                      <a:off x="0" y="0"/>
+                      <a:ext cx="2376082" cy="1819326"/>
+                    </a:xfrm>
+                    <a:prstGeom prst="rect">
+                      <a:avLst/>
+                    </a:prstGeom>
+                  </pic:spPr>
+                </pic:pic>
+              </a:graphicData>
+            </a:graphic>
+          </wp:inline>
+        </w:drawing>
+      </w:r>
+    </w:p>
+    <w:p>
+      <w:pPr>
+        <w:rPr>
+          <w:b/>
+          <w:bCs/>
+          <w:sz w:val="24"/>
+          <w:szCs w:val="24"/>
+        </w:rPr>
+      </w:pPr>
+    </w:p>
+    <w:p>
+      <w:pPr>
+        <w:rPr>
+          <w:b/>
+          <w:bCs/>
+          <w:sz w:val="24"/>
+          <w:szCs w:val="24"/>
+        </w:rPr>
+      </w:pPr>
+      <w:proofErr w:type="spellStart"/>
+      <w:r>
+        <w:rPr>
+          <w:b/>
+          <w:bCs/>
+          <w:sz w:val="24"/>
+          <w:szCs w:val="24"/>
+        </w:rPr>
+        <w:t>Response</w:t>
+      </w:r>
+      <w:proofErr w:type="spellEnd"/>
+    </w:p>
+    <w:p>
+      <w:pPr>
+        <w:rPr>
+          <w:sz w:val="24"/>
+          <w:szCs w:val="24"/>
+        </w:rPr>
+      </w:pPr>
+    </w:p>
+    <w:p>
+      <w:pPr>
+        <w:rPr>
+          <w:b/>
+          <w:bCs/>
+          <w:sz w:val="24"/>
+          <w:szCs w:val="24"/>
+        </w:rPr>
+      </w:pPr>
       <w:r>
         <w:rPr>
           <w:b/>
@@ -7719,6 +8339,186 @@
           <w:szCs w:val="24"/>
         </w:rPr>
       </w:pPr>
+      <w:proofErr w:type="spellStart"/>
+      <w:r>
+        <w:rPr>
+          <w:b/>
+          <w:bCs/>
+          <w:sz w:val="24"/>
+          <w:szCs w:val="24"/>
+        </w:rPr>
+        <w:t>Request</w:t>
+      </w:r>
+      <w:proofErr w:type="spellEnd"/>
+      <w:r>
+        <w:rPr>
+          <w:b/>
+          <w:bCs/>
+          <w:sz w:val="24"/>
+          <w:szCs w:val="24"/>
+        </w:rPr>
+        <w:t xml:space="preserve"> </w:t>
+      </w:r>
+      <w:r>
+        <w:rPr>
+          <w:b/>
+          <w:bCs/>
+          <w:sz w:val="24"/>
+          <w:szCs w:val="24"/>
+        </w:rPr>
+        <w:t xml:space="preserve">                                                                          </w:t>
+      </w:r>
+    </w:p>
+    <w:p>
+      <w:pPr>
+        <w:rPr>
+          <w:sz w:val="24"/>
+          <w:szCs w:val="24"/>
+        </w:rPr>
+      </w:pPr>
+      <w:r>
+        <w:rPr>
+          <w:sz w:val="24"/>
+          <w:szCs w:val="24"/>
+        </w:rPr>
+        <w:t xml:space="preserve">Ku </w:t>
+      </w:r>
+      <w:proofErr w:type="spellStart"/>
+      <w:r>
+        <w:rPr>
+          <w:sz w:val="24"/>
+          <w:szCs w:val="24"/>
+        </w:rPr>
+        <w:t>query</w:t>
+      </w:r>
+      <w:proofErr w:type="spellEnd"/>
+      <w:r>
+        <w:rPr>
+          <w:sz w:val="24"/>
+          <w:szCs w:val="24"/>
+        </w:rPr>
+        <w:t xml:space="preserve"> z 2.1 som pridal </w:t>
+      </w:r>
+      <w:proofErr w:type="spellStart"/>
+      <w:r>
+        <w:rPr>
+          <w:sz w:val="24"/>
+          <w:szCs w:val="24"/>
+        </w:rPr>
+        <w:t>nasledujuci</w:t>
+      </w:r>
+      <w:proofErr w:type="spellEnd"/>
+      <w:r>
+        <w:rPr>
+          <w:sz w:val="24"/>
+          <w:szCs w:val="24"/>
+        </w:rPr>
+        <w:t xml:space="preserve"> filter</w:t>
+      </w:r>
+    </w:p>
+    <w:p>
+      <w:pPr>
+        <w:rPr>
+          <w:sz w:val="24"/>
+          <w:szCs w:val="24"/>
+        </w:rPr>
+      </w:pPr>
+      <w:r>
+        <w:rPr>
+          <w:sz w:val="24"/>
+          <w:szCs w:val="24"/>
+        </w:rPr>
+        <w:drawing>
+          <wp:inline distT="0" distB="0" distL="0" distR="0" wp14:anchorId="3E624B65" wp14:editId="70E30E8E">
+            <wp:extent cx="2743200" cy="2048069"/>
+            <wp:effectExtent l="0" t="0" r="0" b="9525"/>
+            <wp:docPr id="19" name="Obrázok 19" descr="Obrázok, na ktorom je text&#10;&#10;Automaticky generovaný popis"/>
+            <wp:cNvGraphicFramePr>
+              <a:graphicFrameLocks xmlns:a="http://schemas.openxmlformats.org/drawingml/2006/main" noChangeAspect="1"/>
+            </wp:cNvGraphicFramePr>
+            <a:graphic xmlns:a="http://schemas.openxmlformats.org/drawingml/2006/main">
+              <a:graphicData uri="http://schemas.openxmlformats.org/drawingml/2006/picture">
+                <pic:pic xmlns:pic="http://schemas.openxmlformats.org/drawingml/2006/picture">
+                  <pic:nvPicPr>
+                    <pic:cNvPr id="19" name="Obrázok 19" descr="Obrázok, na ktorom je text&#10;&#10;Automaticky generovaný popis"/>
+                    <pic:cNvPicPr/>
+                  </pic:nvPicPr>
+                  <pic:blipFill>
+                    <a:blip r:embed="rId27"/>
+                    <a:stretch>
+                      <a:fillRect/>
+                    </a:stretch>
+                  </pic:blipFill>
+                  <pic:spPr>
+                    <a:xfrm>
+                      <a:off x="0" y="0"/>
+                      <a:ext cx="2750843" cy="2053776"/>
+                    </a:xfrm>
+                    <a:prstGeom prst="rect">
+                      <a:avLst/>
+                    </a:prstGeom>
+                  </pic:spPr>
+                </pic:pic>
+              </a:graphicData>
+            </a:graphic>
+          </wp:inline>
+        </w:drawing>
+      </w:r>
+    </w:p>
+    <w:p>
+      <w:pPr>
+        <w:rPr>
+          <w:sz w:val="24"/>
+          <w:szCs w:val="24"/>
+        </w:rPr>
+      </w:pPr>
+    </w:p>
+    <w:p>
+      <w:pPr>
+        <w:rPr>
+          <w:b/>
+          <w:bCs/>
+          <w:sz w:val="24"/>
+          <w:szCs w:val="24"/>
+        </w:rPr>
+      </w:pPr>
+      <w:proofErr w:type="spellStart"/>
+      <w:r>
+        <w:rPr>
+          <w:b/>
+          <w:bCs/>
+          <w:sz w:val="24"/>
+          <w:szCs w:val="24"/>
+        </w:rPr>
+        <w:t>Response</w:t>
+      </w:r>
+      <w:proofErr w:type="spellEnd"/>
+    </w:p>
+    <w:p>
+      <w:pPr>
+        <w:rPr>
+          <w:sz w:val="24"/>
+          <w:szCs w:val="24"/>
+        </w:rPr>
+      </w:pPr>
+    </w:p>
+    <w:p>
+      <w:pPr>
+        <w:rPr>
+          <w:sz w:val="24"/>
+          <w:szCs w:val="24"/>
+        </w:rPr>
+      </w:pPr>
+    </w:p>
+    <w:p>
+      <w:pPr>
+        <w:rPr>
+          <w:b/>
+          <w:bCs/>
+          <w:sz w:val="24"/>
+          <w:szCs w:val="24"/>
+        </w:rPr>
+      </w:pPr>
       <w:r>
         <w:rPr>
           <w:b/>
@@ -7757,13 +8557,147 @@
           <w:szCs w:val="24"/>
         </w:rPr>
       </w:pPr>
-      <w:r>
-        <w:rPr>
-          <w:b/>
-          <w:bCs/>
-          <w:sz w:val="24"/>
-          <w:szCs w:val="24"/>
-        </w:rPr>
+      <w:proofErr w:type="spellStart"/>
+      <w:r>
+        <w:rPr>
+          <w:b/>
+          <w:bCs/>
+          <w:sz w:val="24"/>
+          <w:szCs w:val="24"/>
+        </w:rPr>
+        <w:t>Request</w:t>
+      </w:r>
+      <w:proofErr w:type="spellEnd"/>
+      <w:r>
+        <w:rPr>
+          <w:b/>
+          <w:bCs/>
+          <w:sz w:val="24"/>
+          <w:szCs w:val="24"/>
+        </w:rPr>
+        <w:t xml:space="preserve"> </w:t>
+      </w:r>
+      <w:r>
+        <w:rPr>
+          <w:b/>
+          <w:bCs/>
+          <w:sz w:val="24"/>
+          <w:szCs w:val="24"/>
+        </w:rPr>
+        <w:t xml:space="preserve">                                                                                  </w:t>
+      </w:r>
+    </w:p>
+    <w:p>
+      <w:pPr>
+        <w:rPr>
+          <w:sz w:val="24"/>
+          <w:szCs w:val="24"/>
+        </w:rPr>
+      </w:pPr>
+      <w:proofErr w:type="spellStart"/>
+      <w:r>
+        <w:rPr>
+          <w:b/>
+          <w:bCs/>
+          <w:sz w:val="24"/>
+          <w:szCs w:val="24"/>
+        </w:rPr>
+        <w:t>Response</w:t>
+      </w:r>
+      <w:proofErr w:type="spellEnd"/>
+    </w:p>
+    <w:p>
+      <w:pPr>
+        <w:rPr>
+          <w:sz w:val="24"/>
+          <w:szCs w:val="24"/>
+        </w:rPr>
+      </w:pPr>
+      <w:proofErr w:type="spellStart"/>
+      <w:r>
+        <w:rPr>
+          <w:sz w:val="24"/>
+          <w:szCs w:val="24"/>
+        </w:rPr>
+        <w:t>Request</w:t>
+      </w:r>
+      <w:proofErr w:type="spellEnd"/>
+      <w:r>
+        <w:rPr>
+          <w:sz w:val="24"/>
+          <w:szCs w:val="24"/>
+        </w:rPr>
+        <w:t xml:space="preserve"> a </w:t>
+      </w:r>
+      <w:proofErr w:type="spellStart"/>
+      <w:r>
+        <w:rPr>
+          <w:sz w:val="24"/>
+          <w:szCs w:val="24"/>
+        </w:rPr>
+        <w:t>response</w:t>
+      </w:r>
+      <w:proofErr w:type="spellEnd"/>
+      <w:r>
+        <w:rPr>
+          <w:sz w:val="24"/>
+          <w:szCs w:val="24"/>
+        </w:rPr>
+        <w:t xml:space="preserve"> je </w:t>
+      </w:r>
+      <w:proofErr w:type="spellStart"/>
+      <w:r>
+        <w:rPr>
+          <w:sz w:val="24"/>
+          <w:szCs w:val="24"/>
+        </w:rPr>
+        <w:t>priloženy</w:t>
+      </w:r>
+      <w:proofErr w:type="spellEnd"/>
+      <w:r>
+        <w:rPr>
+          <w:sz w:val="24"/>
+          <w:szCs w:val="24"/>
+        </w:rPr>
+        <w:t xml:space="preserve"> v </w:t>
+      </w:r>
+      <w:proofErr w:type="spellStart"/>
+      <w:r>
+        <w:rPr>
+          <w:sz w:val="24"/>
+          <w:szCs w:val="24"/>
+        </w:rPr>
+        <w:t>adresari</w:t>
+      </w:r>
+      <w:proofErr w:type="spellEnd"/>
+    </w:p>
+    <w:p>
+      <w:pPr>
+        <w:rPr>
+          <w:b/>
+          <w:bCs/>
+          <w:sz w:val="24"/>
+          <w:szCs w:val="24"/>
+        </w:rPr>
+      </w:pPr>
+    </w:p>
+    <w:p>
+      <w:pPr>
+        <w:rPr>
+          <w:b/>
+          <w:bCs/>
+          <w:sz w:val="24"/>
+          <w:szCs w:val="24"/>
+        </w:rPr>
+      </w:pPr>
+      <w:r>
+        <w:rPr>
+          <w:b/>
+          <w:bCs/>
+          <w:sz w:val="24"/>
+          <w:szCs w:val="24"/>
+        </w:rPr>
+        <w:lastRenderedPageBreak/>
         <w:t>5.2.</w:t>
       </w:r>
     </w:p>
@@ -7776,6 +8710,146 @@
           <w:szCs w:val="24"/>
         </w:rPr>
       </w:pPr>
+      <w:proofErr w:type="spellStart"/>
+      <w:r>
+        <w:rPr>
+          <w:b/>
+          <w:bCs/>
+          <w:sz w:val="24"/>
+          <w:szCs w:val="24"/>
+        </w:rPr>
+        <w:t>Request</w:t>
+      </w:r>
+      <w:proofErr w:type="spellEnd"/>
+    </w:p>
+    <w:p>
+      <w:pPr>
+        <w:rPr>
+          <w:b/>
+          <w:bCs/>
+          <w:sz w:val="24"/>
+          <w:szCs w:val="24"/>
+        </w:rPr>
+      </w:pPr>
+      <w:proofErr w:type="spellStart"/>
+      <w:r>
+        <w:rPr>
+          <w:b/>
+          <w:bCs/>
+          <w:sz w:val="24"/>
+          <w:szCs w:val="24"/>
+        </w:rPr>
+        <w:t>Response</w:t>
+      </w:r>
+      <w:proofErr w:type="spellEnd"/>
+      <w:r>
+        <w:rPr>
+          <w:b/>
+          <w:bCs/>
+          <w:sz w:val="24"/>
+          <w:szCs w:val="24"/>
+        </w:rPr>
+        <w:t xml:space="preserve"> </w:t>
+      </w:r>
+      <w:r>
+        <w:rPr>
+          <w:b/>
+          <w:bCs/>
+          <w:sz w:val="24"/>
+          <w:szCs w:val="24"/>
+        </w:rPr>
+        <w:t xml:space="preserve">                                                                                  </w:t>
+      </w:r>
+    </w:p>
+    <w:p>
+      <w:pPr>
+        <w:rPr>
+          <w:sz w:val="24"/>
+          <w:szCs w:val="24"/>
+        </w:rPr>
+      </w:pPr>
+      <w:proofErr w:type="spellStart"/>
+      <w:r>
+        <w:rPr>
+          <w:sz w:val="24"/>
+          <w:szCs w:val="24"/>
+        </w:rPr>
+        <w:t>Request</w:t>
+      </w:r>
+      <w:proofErr w:type="spellEnd"/>
+      <w:r>
+        <w:rPr>
+          <w:sz w:val="24"/>
+          <w:szCs w:val="24"/>
+        </w:rPr>
+        <w:t xml:space="preserve"> </w:t>
+      </w:r>
+      <w:r>
+        <w:rPr>
+          <w:sz w:val="24"/>
+          <w:szCs w:val="24"/>
+        </w:rPr>
+        <w:t xml:space="preserve">a </w:t>
+      </w:r>
+      <w:proofErr w:type="spellStart"/>
+      <w:r>
+        <w:rPr>
+          <w:sz w:val="24"/>
+          <w:szCs w:val="24"/>
+        </w:rPr>
+        <w:t>response</w:t>
+      </w:r>
+      <w:proofErr w:type="spellEnd"/>
+      <w:r>
+        <w:rPr>
+          <w:sz w:val="24"/>
+          <w:szCs w:val="24"/>
+        </w:rPr>
+        <w:t xml:space="preserve"> </w:t>
+      </w:r>
+      <w:r>
+        <w:rPr>
+          <w:sz w:val="24"/>
+          <w:szCs w:val="24"/>
+        </w:rPr>
+        <w:t xml:space="preserve">je </w:t>
+      </w:r>
+      <w:proofErr w:type="spellStart"/>
+      <w:r>
+        <w:rPr>
+          <w:sz w:val="24"/>
+          <w:szCs w:val="24"/>
+        </w:rPr>
+        <w:t>priloženy</w:t>
+      </w:r>
+      <w:proofErr w:type="spellEnd"/>
+      <w:r>
+        <w:rPr>
+          <w:sz w:val="24"/>
+          <w:szCs w:val="24"/>
+        </w:rPr>
+        <w:t xml:space="preserve"> v </w:t>
+      </w:r>
+      <w:proofErr w:type="spellStart"/>
+      <w:r>
+        <w:rPr>
+          <w:sz w:val="24"/>
+          <w:szCs w:val="24"/>
+        </w:rPr>
+        <w:t>adresari</w:t>
+      </w:r>
+      <w:proofErr w:type="spellEnd"/>
+    </w:p>
+    <w:p>
+      <w:pPr>
+        <w:rPr>
+          <w:b/>
+          <w:bCs/>
+          <w:sz w:val="24"/>
+          <w:szCs w:val="24"/>
+          <w:lang w:val="en-US"/>
+        </w:rPr>
+      </w:pPr>
     </w:p>
     <w:p>
       <w:pPr>
@@ -7813,6 +8887,190 @@
         </w:rPr>
         <w:t>:</w:t>
       </w:r>
+    </w:p>
+    <w:p>
+      <w:pPr>
+        <w:rPr>
+          <w:b/>
+          <w:bCs/>
+          <w:sz w:val="24"/>
+          <w:szCs w:val="24"/>
+        </w:rPr>
+      </w:pPr>
+      <w:proofErr w:type="spellStart"/>
+      <w:r>
+        <w:rPr>
+          <w:b/>
+          <w:bCs/>
+          <w:sz w:val="24"/>
+          <w:szCs w:val="24"/>
+        </w:rPr>
+        <w:t>Request</w:t>
+      </w:r>
+      <w:proofErr w:type="spellEnd"/>
+      <w:r>
+        <w:rPr>
+          <w:b/>
+          <w:bCs/>
+          <w:sz w:val="24"/>
+          <w:szCs w:val="24"/>
+        </w:rPr>
+        <w:t xml:space="preserve"> </w:t>
+      </w:r>
+    </w:p>
+    <w:p>
+      <w:pPr>
+        <w:rPr>
+          <w:b/>
+          <w:bCs/>
+          <w:sz w:val="24"/>
+          <w:szCs w:val="24"/>
+        </w:rPr>
+      </w:pPr>
+      <w:proofErr w:type="spellStart"/>
+      <w:r>
+        <w:rPr>
+          <w:b/>
+          <w:bCs/>
+          <w:sz w:val="24"/>
+          <w:szCs w:val="24"/>
+        </w:rPr>
+        <w:t>Response</w:t>
+      </w:r>
+      <w:proofErr w:type="spellEnd"/>
+      <w:r>
+        <w:rPr>
+          <w:b/>
+          <w:bCs/>
+          <w:sz w:val="24"/>
+          <w:szCs w:val="24"/>
+        </w:rPr>
+        <w:tab/>
+      </w:r>
+      <w:r>
+        <w:rPr>
+          <w:b/>
+          <w:bCs/>
+          <w:sz w:val="24"/>
+          <w:szCs w:val="24"/>
+        </w:rPr>
+        <w:tab/>
+      </w:r>
+      <w:r>
+        <w:rPr>
+          <w:b/>
+          <w:bCs/>
+          <w:sz w:val="24"/>
+          <w:szCs w:val="24"/>
+        </w:rPr>
+        <w:tab/>
+      </w:r>
+      <w:r>
+        <w:rPr>
+          <w:b/>
+          <w:bCs/>
+          <w:sz w:val="24"/>
+          <w:szCs w:val="24"/>
+        </w:rPr>
+        <w:tab/>
+      </w:r>
+      <w:r>
+        <w:rPr>
+          <w:b/>
+          <w:bCs/>
+          <w:sz w:val="24"/>
+          <w:szCs w:val="24"/>
+        </w:rPr>
+        <w:tab/>
+      </w:r>
+      <w:r>
+        <w:rPr>
+          <w:b/>
+          <w:bCs/>
+          <w:sz w:val="24"/>
+          <w:szCs w:val="24"/>
+        </w:rPr>
+        <w:tab/>
+      </w:r>
+    </w:p>
+    <w:p>
+      <w:pPr>
+        <w:rPr>
+          <w:sz w:val="24"/>
+          <w:szCs w:val="24"/>
+        </w:rPr>
+      </w:pPr>
+      <w:proofErr w:type="spellStart"/>
+      <w:r>
+        <w:rPr>
+          <w:sz w:val="24"/>
+          <w:szCs w:val="24"/>
+        </w:rPr>
+        <w:t>Request</w:t>
+      </w:r>
+      <w:proofErr w:type="spellEnd"/>
+      <w:r>
+        <w:rPr>
+          <w:sz w:val="24"/>
+          <w:szCs w:val="24"/>
+        </w:rPr>
+        <w:t xml:space="preserve"> </w:t>
+      </w:r>
+      <w:r>
+        <w:rPr>
+          <w:sz w:val="24"/>
+          <w:szCs w:val="24"/>
+        </w:rPr>
+        <w:t xml:space="preserve">a </w:t>
+      </w:r>
+      <w:proofErr w:type="spellStart"/>
+      <w:r>
+        <w:rPr>
+          <w:sz w:val="24"/>
+          <w:szCs w:val="24"/>
+        </w:rPr>
+        <w:t>response</w:t>
+      </w:r>
+      <w:proofErr w:type="spellEnd"/>
+      <w:r>
+        <w:rPr>
+          <w:sz w:val="24"/>
+          <w:szCs w:val="24"/>
+        </w:rPr>
+        <w:t xml:space="preserve"> </w:t>
+      </w:r>
+      <w:r>
+        <w:rPr>
+          <w:sz w:val="24"/>
+          <w:szCs w:val="24"/>
+        </w:rPr>
+        <w:t xml:space="preserve">je </w:t>
+      </w:r>
+      <w:proofErr w:type="spellStart"/>
+      <w:r>
+        <w:rPr>
+          <w:sz w:val="24"/>
+          <w:szCs w:val="24"/>
+        </w:rPr>
+        <w:t>priloženy</w:t>
+      </w:r>
+      <w:proofErr w:type="spellEnd"/>
+      <w:r>
+        <w:rPr>
+          <w:sz w:val="24"/>
+          <w:szCs w:val="24"/>
+        </w:rPr>
+        <w:t xml:space="preserve"> v </w:t>
+      </w:r>
+      <w:proofErr w:type="spellStart"/>
+      <w:r>
+        <w:rPr>
+          <w:sz w:val="24"/>
+          <w:szCs w:val="24"/>
+        </w:rPr>
+        <w:t>adresari</w:t>
+      </w:r>
+      <w:proofErr w:type="spellEnd"/>
     </w:p>
     <w:p>
       <w:pPr>
@@ -7847,9 +9105,9 @@
       </w:pPr>
     </w:p>
     <w:sectPr>
-      <w:footerReference w:type="default" r:id="rId24"/>
-      <w:headerReference w:type="first" r:id="rId25"/>
-      <w:footerReference w:type="first" r:id="rId26"/>
+      <w:footerReference w:type="default" r:id="rId28"/>
+      <w:headerReference w:type="first" r:id="rId29"/>
+      <w:footerReference w:type="first" r:id="rId30"/>
       <w:pgSz w:w="11906" w:h="16838"/>
       <w:pgMar w:top="1417" w:right="1417" w:bottom="1417" w:left="1417" w:header="708" w:footer="708" w:gutter="0"/>
       <w:cols w:space="708"/>

</xml_diff>

<commit_message>
Uprava struktury priecinku a uprava dokumentov
</commit_message>
<xml_diff>
--- a/PDT_zadanie5ES_D_Krajcirik.docx
+++ b/PDT_zadanie5ES_D_Krajcirik.docx
@@ -3871,99 +3871,6 @@
         </w:rPr>
         <w:lastRenderedPageBreak/>
         <w:t>Riešenie:</w:t>
-      </w:r>
-    </w:p>
-    <w:p>
-      <w:pPr>
-        <w:rPr>
-          <w:sz w:val="24"/>
-          <w:szCs w:val="24"/>
-        </w:rPr>
-      </w:pPr>
-      <w:r>
-        <w:rPr>
-          <w:sz w:val="24"/>
-          <w:szCs w:val="24"/>
-        </w:rPr>
-        <w:t>Časť zaoberajúcu sa importovaním dát</w:t>
-      </w:r>
-      <w:r>
-        <w:rPr>
-          <w:sz w:val="24"/>
-          <w:szCs w:val="24"/>
-        </w:rPr>
-        <w:t xml:space="preserve"> ako aj samotných </w:t>
-      </w:r>
-      <w:proofErr w:type="spellStart"/>
-      <w:r>
-        <w:rPr>
-          <w:sz w:val="24"/>
-          <w:szCs w:val="24"/>
-        </w:rPr>
-        <w:t>query</w:t>
-      </w:r>
-      <w:proofErr w:type="spellEnd"/>
-      <w:r>
-        <w:rPr>
-          <w:sz w:val="24"/>
-          <w:szCs w:val="24"/>
-        </w:rPr>
-        <w:t xml:space="preserve"> v úlohách 1-3</w:t>
-      </w:r>
-      <w:r>
-        <w:rPr>
-          <w:sz w:val="24"/>
-          <w:szCs w:val="24"/>
-        </w:rPr>
-        <w:t xml:space="preserve"> podľa nášho modelu sme vykonali v </w:t>
-      </w:r>
-      <w:proofErr w:type="spellStart"/>
-      <w:r>
-        <w:rPr>
-          <w:sz w:val="24"/>
-          <w:szCs w:val="24"/>
-        </w:rPr>
-        <w:t>jupyter</w:t>
-      </w:r>
-      <w:proofErr w:type="spellEnd"/>
-      <w:r>
-        <w:rPr>
-          <w:sz w:val="24"/>
-          <w:szCs w:val="24"/>
-        </w:rPr>
-        <w:t xml:space="preserve"> notebooku pomocou jazyku </w:t>
-      </w:r>
-      <w:proofErr w:type="spellStart"/>
-      <w:r>
-        <w:rPr>
-          <w:sz w:val="24"/>
-          <w:szCs w:val="24"/>
-        </w:rPr>
-        <w:t>Python</w:t>
-      </w:r>
-      <w:proofErr w:type="spellEnd"/>
-      <w:r>
-        <w:rPr>
-          <w:sz w:val="24"/>
-          <w:szCs w:val="24"/>
-        </w:rPr>
-        <w:t xml:space="preserve"> a s ním súvisiacou knižnicou pre prácu s mongo databázou </w:t>
-      </w:r>
-      <w:proofErr w:type="spellStart"/>
-      <w:r>
-        <w:rPr>
-          <w:sz w:val="24"/>
-          <w:szCs w:val="24"/>
-        </w:rPr>
-        <w:t>pymongo</w:t>
-      </w:r>
-      <w:proofErr w:type="spellEnd"/>
-      <w:r>
-        <w:rPr>
-          <w:sz w:val="24"/>
-          <w:szCs w:val="24"/>
-        </w:rPr>
-        <w:t>.</w:t>
       </w:r>
     </w:p>
     <w:p>
@@ -4431,15 +4338,13 @@
         </w:rPr>
         <w:t xml:space="preserve"> som vytvoril tak, ako bolo </w:t>
       </w:r>
-      <w:proofErr w:type="spellStart"/>
-      <w:r>
-        <w:rPr>
-          <w:sz w:val="24"/>
-          <w:szCs w:val="24"/>
-        </w:rPr>
-        <w:t>opisané</w:t>
-      </w:r>
-      <w:proofErr w:type="spellEnd"/>
+      <w:r>
+        <w:rPr>
+          <w:sz w:val="24"/>
+          <w:szCs w:val="24"/>
+        </w:rPr>
+        <w:t>opísané</w:t>
+      </w:r>
       <w:r>
         <w:rPr>
           <w:sz w:val="24"/>
@@ -4550,15 +4455,13 @@
         </w:rPr>
         <w:t xml:space="preserve"> nemá, </w:t>
       </w:r>
-      <w:proofErr w:type="spellStart"/>
-      <w:r>
-        <w:rPr>
-          <w:sz w:val="24"/>
-          <w:szCs w:val="24"/>
-        </w:rPr>
-        <w:t>dovôd</w:t>
-      </w:r>
-      <w:proofErr w:type="spellEnd"/>
+      <w:r>
+        <w:rPr>
+          <w:sz w:val="24"/>
+          <w:szCs w:val="24"/>
+        </w:rPr>
+        <w:t>dôvod</w:t>
+      </w:r>
       <w:r>
         <w:rPr>
           <w:sz w:val="24"/>
@@ -4678,15 +4581,13 @@
         </w:rPr>
         <w:t xml:space="preserve">, </w:t>
       </w:r>
-      <w:proofErr w:type="spellStart"/>
-      <w:r>
-        <w:rPr>
-          <w:sz w:val="24"/>
-          <w:szCs w:val="24"/>
-        </w:rPr>
-        <w:t>kedže</w:t>
-      </w:r>
-      <w:proofErr w:type="spellEnd"/>
+      <w:r>
+        <w:rPr>
+          <w:sz w:val="24"/>
+          <w:szCs w:val="24"/>
+        </w:rPr>
+        <w:t>keďže</w:t>
+      </w:r>
       <w:r>
         <w:rPr>
           <w:sz w:val="24"/>
@@ -4747,79 +4648,82 @@
           <w:sz w:val="24"/>
           <w:szCs w:val="24"/>
         </w:rPr>
-        <w:t xml:space="preserve">, tak mi to neprišiel ako veľký problém </w:t>
-      </w:r>
-      <w:r>
-        <w:rPr>
+        <w:t xml:space="preserve">, tak mi to neprišiel ako veľký problém odstrániť </w:t>
+      </w:r>
+      <w:proofErr w:type="spellStart"/>
+      <w:r>
+        <w:rPr>
+          <w:sz w:val="24"/>
+          <w:szCs w:val="24"/>
+        </w:rPr>
+        <w:t>parenta</w:t>
+      </w:r>
+      <w:proofErr w:type="spellEnd"/>
+      <w:r>
+        <w:rPr>
+          <w:sz w:val="24"/>
+          <w:szCs w:val="24"/>
+        </w:rPr>
+        <w:t xml:space="preserve"> keďže v ďalších úlohách sa s ním nepracuje.</w:t>
+      </w:r>
+      <w:r>
+        <w:rPr>
+          <w:sz w:val="24"/>
+          <w:szCs w:val="24"/>
+        </w:rPr>
+        <w:t xml:space="preserve"> Rovnako ako prvý tak aj druhý </w:t>
+      </w:r>
+      <w:proofErr w:type="spellStart"/>
+      <w:r>
+        <w:rPr>
+          <w:sz w:val="24"/>
+          <w:szCs w:val="24"/>
+        </w:rPr>
+        <w:t>mapping</w:t>
+      </w:r>
+      <w:proofErr w:type="spellEnd"/>
+      <w:r>
+        <w:rPr>
+          <w:sz w:val="24"/>
+          <w:szCs w:val="24"/>
+        </w:rPr>
+        <w:t xml:space="preserve"> je priložený v súbore.</w:t>
+      </w:r>
+      <w:r>
+        <w:rPr>
+          <w:sz w:val="24"/>
+          <w:szCs w:val="24"/>
+        </w:rPr>
+        <w:t xml:space="preserve"> </w:t>
+      </w:r>
+    </w:p>
+    <w:p>
+      <w:pPr>
+        <w:rPr>
+          <w:b/>
+          <w:bCs/>
+          <w:sz w:val="24"/>
+          <w:szCs w:val="24"/>
+        </w:rPr>
+      </w:pPr>
+    </w:p>
+    <w:p>
+      <w:pPr>
+        <w:rPr>
+          <w:b/>
+          <w:bCs/>
+          <w:sz w:val="24"/>
+          <w:szCs w:val="24"/>
+        </w:rPr>
+      </w:pPr>
+      <w:r>
+        <w:rPr>
+          <w:b/>
+          <w:bCs/>
           <w:sz w:val="24"/>
           <w:szCs w:val="24"/>
         </w:rPr>
         <w:lastRenderedPageBreak/>
-        <w:t xml:space="preserve">odstrániť </w:t>
-      </w:r>
-      <w:proofErr w:type="spellStart"/>
-      <w:r>
-        <w:rPr>
-          <w:sz w:val="24"/>
-          <w:szCs w:val="24"/>
-        </w:rPr>
-        <w:t>parenta</w:t>
-      </w:r>
-      <w:proofErr w:type="spellEnd"/>
-      <w:r>
-        <w:rPr>
-          <w:sz w:val="24"/>
-          <w:szCs w:val="24"/>
-        </w:rPr>
-        <w:t xml:space="preserve"> keďže v ďalších úlohách sa s ním nepracuje.</w:t>
-      </w:r>
-      <w:r>
-        <w:rPr>
-          <w:sz w:val="24"/>
-          <w:szCs w:val="24"/>
-        </w:rPr>
-        <w:t xml:space="preserve"> Rovnako ako prvý tak aj druhý </w:t>
-      </w:r>
-      <w:proofErr w:type="spellStart"/>
-      <w:r>
-        <w:rPr>
-          <w:sz w:val="24"/>
-          <w:szCs w:val="24"/>
-        </w:rPr>
-        <w:t>mapping</w:t>
-      </w:r>
-      <w:proofErr w:type="spellEnd"/>
-      <w:r>
-        <w:rPr>
-          <w:sz w:val="24"/>
-          <w:szCs w:val="24"/>
-        </w:rPr>
-        <w:t xml:space="preserve"> je priložený v súbore.</w:t>
-      </w:r>
-      <w:r>
-        <w:rPr>
-          <w:sz w:val="24"/>
-          <w:szCs w:val="24"/>
-        </w:rPr>
-        <w:t xml:space="preserve"> </w:t>
-      </w:r>
-    </w:p>
-    <w:p>
-      <w:pPr>
-        <w:rPr>
-          <w:b/>
-          <w:bCs/>
-          <w:sz w:val="24"/>
-          <w:szCs w:val="24"/>
-        </w:rPr>
-      </w:pPr>
-      <w:r>
-        <w:rPr>
-          <w:b/>
-          <w:bCs/>
-          <w:sz w:val="24"/>
-          <w:szCs w:val="24"/>
-        </w:rPr>
         <w:t xml:space="preserve">Úloha </w:t>
       </w:r>
       <w:r>
@@ -5089,7 +4993,21 @@
           <w:sz w:val="24"/>
           <w:szCs w:val="24"/>
         </w:rPr>
-        <w:t xml:space="preserve"> ORM vytiahol a uložil v </w:t>
+        <w:t xml:space="preserve"> ORM </w:t>
+      </w:r>
+      <w:r>
+        <w:rPr>
+          <w:sz w:val="24"/>
+          <w:szCs w:val="24"/>
+        </w:rPr>
+        <w:t xml:space="preserve">(dumping.py) </w:t>
+      </w:r>
+      <w:r>
+        <w:rPr>
+          <w:sz w:val="24"/>
+          <w:szCs w:val="24"/>
+        </w:rPr>
+        <w:t>vytiahol a uložil v </w:t>
       </w:r>
       <w:proofErr w:type="spellStart"/>
       <w:r>
@@ -5339,7 +5257,28 @@
           <w:sz w:val="24"/>
           <w:szCs w:val="24"/>
         </w:rPr>
-        <w:t xml:space="preserve">Prvý 5000 </w:t>
+        <w:t>Prvý</w:t>
+      </w:r>
+      <w:r>
+        <w:rPr>
+          <w:sz w:val="24"/>
+          <w:szCs w:val="24"/>
+        </w:rPr>
+        <w:t>c</w:t>
+      </w:r>
+      <w:r>
+        <w:rPr>
+          <w:sz w:val="24"/>
+          <w:szCs w:val="24"/>
+        </w:rPr>
+        <w:t>h</w:t>
+      </w:r>
+      <w:r>
+        <w:rPr>
+          <w:sz w:val="24"/>
+          <w:szCs w:val="24"/>
+        </w:rPr>
+        <w:t xml:space="preserve"> 5000 </w:t>
       </w:r>
       <w:proofErr w:type="spellStart"/>
       <w:r>
@@ -5403,39 +5342,42 @@
           <w:sz w:val="24"/>
           <w:szCs w:val="24"/>
         </w:rPr>
-        <w:t xml:space="preserve"> a tie som </w:t>
-      </w:r>
-      <w:proofErr w:type="spellStart"/>
-      <w:r>
-        <w:rPr>
-          <w:sz w:val="24"/>
-          <w:szCs w:val="24"/>
-        </w:rPr>
-        <w:t>jednucho</w:t>
-      </w:r>
-      <w:proofErr w:type="spellEnd"/>
-      <w:r>
-        <w:rPr>
-          <w:sz w:val="24"/>
-          <w:szCs w:val="24"/>
-        </w:rPr>
-        <w:t xml:space="preserve"> cez </w:t>
-      </w:r>
-      <w:proofErr w:type="spellStart"/>
-      <w:r>
-        <w:rPr>
-          <w:sz w:val="24"/>
-          <w:szCs w:val="24"/>
-        </w:rPr>
-        <w:t>curl</w:t>
-      </w:r>
-      <w:proofErr w:type="spellEnd"/>
-      <w:r>
-        <w:rPr>
-          <w:sz w:val="24"/>
-          <w:szCs w:val="24"/>
-        </w:rPr>
-        <w:t xml:space="preserve"> v </w:t>
+        <w:t xml:space="preserve"> a tie som jedn</w:t>
+      </w:r>
+      <w:r>
+        <w:rPr>
+          <w:sz w:val="24"/>
+          <w:szCs w:val="24"/>
+        </w:rPr>
+        <w:t>od</w:t>
+      </w:r>
+      <w:r>
+        <w:rPr>
+          <w:sz w:val="24"/>
+          <w:szCs w:val="24"/>
+        </w:rPr>
+        <w:t xml:space="preserve">ucho cez </w:t>
+      </w:r>
+      <w:r>
+        <w:rPr>
+          <w:sz w:val="24"/>
+          <w:szCs w:val="24"/>
+        </w:rPr>
+        <w:t>CURL</w:t>
+      </w:r>
+      <w:r>
+        <w:rPr>
+          <w:sz w:val="24"/>
+          <w:szCs w:val="24"/>
+        </w:rPr>
+        <w:t xml:space="preserve"> </w:t>
+      </w:r>
+      <w:r>
+        <w:rPr>
+          <w:sz w:val="24"/>
+          <w:szCs w:val="24"/>
+        </w:rPr>
+        <w:t xml:space="preserve">v </w:t>
       </w:r>
       <w:proofErr w:type="spellStart"/>
       <w:r>
@@ -5513,7 +5455,6 @@
           <w:lang w:val="en-US"/>
         </w:rPr>
       </w:pPr>
-      <w:proofErr w:type="spellStart"/>
       <w:r>
         <w:rPr>
           <w:i/>
@@ -5522,9 +5463,8 @@
           <w:szCs w:val="24"/>
           <w:u w:val="single"/>
         </w:rPr>
-        <w:t>Curl</w:t>
-      </w:r>
-      <w:proofErr w:type="spellEnd"/>
+        <w:t xml:space="preserve">CURL </w:t>
+      </w:r>
       <w:r>
         <w:rPr>
           <w:i/>
@@ -5533,20 +5473,8 @@
           <w:szCs w:val="24"/>
           <w:u w:val="single"/>
         </w:rPr>
-        <w:t xml:space="preserve"> </w:t>
-      </w:r>
-      <w:proofErr w:type="spellStart"/>
-      <w:r>
-        <w:rPr>
-          <w:i/>
-          <w:iCs/>
-          <w:sz w:val="24"/>
-          <w:szCs w:val="24"/>
-          <w:u w:val="single"/>
-        </w:rPr>
-        <w:t>prikaz</w:t>
-      </w:r>
-      <w:proofErr w:type="spellEnd"/>
+        <w:t>príkaz</w:t>
+      </w:r>
       <w:r>
         <w:rPr>
           <w:i/>
@@ -5739,15 +5667,13 @@
         </w:rPr>
         <w:t xml:space="preserve">(1 </w:t>
       </w:r>
-      <w:proofErr w:type="spellStart"/>
-      <w:r>
-        <w:rPr>
-          <w:sz w:val="24"/>
-          <w:szCs w:val="24"/>
-        </w:rPr>
-        <w:t>hlavny</w:t>
-      </w:r>
-      <w:proofErr w:type="spellEnd"/>
+      <w:r>
+        <w:rPr>
+          <w:sz w:val="24"/>
+          <w:szCs w:val="24"/>
+        </w:rPr>
+        <w:t>hlavný</w:t>
+      </w:r>
       <w:r>
         <w:rPr>
           <w:sz w:val="24"/>
@@ -5755,15 +5681,13 @@
         </w:rPr>
         <w:t xml:space="preserve"> 2 </w:t>
       </w:r>
-      <w:proofErr w:type="spellStart"/>
-      <w:r>
-        <w:rPr>
-          <w:sz w:val="24"/>
-          <w:szCs w:val="24"/>
-        </w:rPr>
-        <w:t>vedlajsie</w:t>
-      </w:r>
-      <w:proofErr w:type="spellEnd"/>
+      <w:r>
+        <w:rPr>
+          <w:sz w:val="24"/>
+          <w:szCs w:val="24"/>
+        </w:rPr>
+        <w:t>vedľajšie</w:t>
+      </w:r>
       <w:r>
         <w:rPr>
           <w:sz w:val="24"/>
@@ -5848,15 +5772,13 @@
           <w:szCs w:val="24"/>
         </w:rPr>
       </w:pPr>
-      <w:proofErr w:type="spellStart"/>
-      <w:r>
-        <w:rPr>
-          <w:sz w:val="24"/>
-          <w:szCs w:val="24"/>
-        </w:rPr>
-        <w:t>Vyhladavanie</w:t>
-      </w:r>
-      <w:proofErr w:type="spellEnd"/>
+      <w:r>
+        <w:rPr>
+          <w:sz w:val="24"/>
+          <w:szCs w:val="24"/>
+        </w:rPr>
+        <w:t>Vyhľadávanie</w:t>
+      </w:r>
       <w:r>
         <w:rPr>
           <w:sz w:val="24"/>
@@ -5897,15 +5819,13 @@
           <w:szCs w:val="24"/>
         </w:rPr>
       </w:pPr>
-      <w:proofErr w:type="spellStart"/>
-      <w:r>
-        <w:rPr>
-          <w:sz w:val="24"/>
-          <w:szCs w:val="24"/>
-        </w:rPr>
-        <w:t>Pridavanie</w:t>
-      </w:r>
-      <w:proofErr w:type="spellEnd"/>
+      <w:r>
+        <w:rPr>
+          <w:sz w:val="24"/>
+          <w:szCs w:val="24"/>
+        </w:rPr>
+        <w:t>Pridávanie</w:t>
+      </w:r>
       <w:r>
         <w:rPr>
           <w:sz w:val="24"/>
@@ -6091,15 +6011,13 @@
         </w:rPr>
         <w:t xml:space="preserve"> </w:t>
       </w:r>
-      <w:proofErr w:type="spellStart"/>
-      <w:r>
-        <w:rPr>
-          <w:sz w:val="24"/>
-          <w:szCs w:val="24"/>
-        </w:rPr>
-        <w:t>hlavny</w:t>
-      </w:r>
-      <w:proofErr w:type="spellEnd"/>
+      <w:r>
+        <w:rPr>
+          <w:sz w:val="24"/>
+          <w:szCs w:val="24"/>
+        </w:rPr>
+        <w:t>hlavný</w:t>
+      </w:r>
       <w:r>
         <w:rPr>
           <w:sz w:val="24"/>
@@ -6107,15 +6025,13 @@
         </w:rPr>
         <w:t xml:space="preserve"> 1 </w:t>
       </w:r>
-      <w:proofErr w:type="spellStart"/>
-      <w:r>
-        <w:rPr>
-          <w:sz w:val="24"/>
-          <w:szCs w:val="24"/>
-        </w:rPr>
-        <w:t>vedlajsi</w:t>
-      </w:r>
-      <w:proofErr w:type="spellEnd"/>
+      <w:r>
+        <w:rPr>
+          <w:sz w:val="24"/>
+          <w:szCs w:val="24"/>
+        </w:rPr>
+        <w:t>vedľajší</w:t>
+      </w:r>
       <w:r>
         <w:rPr>
           <w:sz w:val="24"/>
@@ -6186,15 +6102,13 @@
           <w:szCs w:val="24"/>
         </w:rPr>
       </w:pPr>
-      <w:proofErr w:type="spellStart"/>
-      <w:r>
-        <w:rPr>
-          <w:sz w:val="24"/>
-          <w:szCs w:val="24"/>
-        </w:rPr>
-        <w:t>Vyhladavanie</w:t>
-      </w:r>
-      <w:proofErr w:type="spellEnd"/>
+      <w:r>
+        <w:rPr>
+          <w:sz w:val="24"/>
+          <w:szCs w:val="24"/>
+        </w:rPr>
+        <w:t>Vyhľadávanie</w:t>
+      </w:r>
       <w:r>
         <w:rPr>
           <w:sz w:val="24"/>
@@ -6235,15 +6149,13 @@
           <w:szCs w:val="24"/>
         </w:rPr>
       </w:pPr>
-      <w:proofErr w:type="spellStart"/>
-      <w:r>
-        <w:rPr>
-          <w:sz w:val="24"/>
-          <w:szCs w:val="24"/>
-        </w:rPr>
-        <w:t>Pridavanie</w:t>
-      </w:r>
-      <w:proofErr w:type="spellEnd"/>
+      <w:r>
+        <w:rPr>
+          <w:sz w:val="24"/>
+          <w:szCs w:val="24"/>
+        </w:rPr>
+        <w:t>Pridávanie</w:t>
+      </w:r>
       <w:r>
         <w:rPr>
           <w:sz w:val="24"/>
@@ -6413,15 +6325,13 @@
         </w:rPr>
         <w:t xml:space="preserve"> (2 </w:t>
       </w:r>
-      <w:proofErr w:type="spellStart"/>
-      <w:r>
-        <w:rPr>
-          <w:sz w:val="24"/>
-          <w:szCs w:val="24"/>
-        </w:rPr>
-        <w:t>vedlajsie</w:t>
-      </w:r>
-      <w:proofErr w:type="spellEnd"/>
+      <w:r>
+        <w:rPr>
+          <w:sz w:val="24"/>
+          <w:szCs w:val="24"/>
+        </w:rPr>
+        <w:t>vedľajšie</w:t>
+      </w:r>
       <w:r>
         <w:rPr>
           <w:sz w:val="24"/>
@@ -6618,15 +6528,13 @@
           <w:szCs w:val="24"/>
         </w:rPr>
       </w:pPr>
-      <w:proofErr w:type="spellStart"/>
-      <w:r>
-        <w:rPr>
-          <w:sz w:val="24"/>
-          <w:szCs w:val="24"/>
-        </w:rPr>
-        <w:t>Vyhladavanie</w:t>
-      </w:r>
-      <w:proofErr w:type="spellEnd"/>
+      <w:r>
+        <w:rPr>
+          <w:sz w:val="24"/>
+          <w:szCs w:val="24"/>
+        </w:rPr>
+        <w:t>Vyhľadávanie</w:t>
+      </w:r>
       <w:r>
         <w:rPr>
           <w:sz w:val="24"/>
@@ -6667,15 +6575,13 @@
           <w:szCs w:val="24"/>
         </w:rPr>
       </w:pPr>
-      <w:proofErr w:type="spellStart"/>
-      <w:r>
-        <w:rPr>
-          <w:sz w:val="24"/>
-          <w:szCs w:val="24"/>
-        </w:rPr>
-        <w:t>Pridavanie</w:t>
-      </w:r>
-      <w:proofErr w:type="spellEnd"/>
+      <w:r>
+        <w:rPr>
+          <w:sz w:val="24"/>
+          <w:szCs w:val="24"/>
+        </w:rPr>
+        <w:t>Pridávanie</w:t>
+      </w:r>
       <w:r>
         <w:rPr>
           <w:sz w:val="24"/>
@@ -6780,15 +6686,13 @@
         </w:rPr>
         <w:t xml:space="preserve">Teda nefunguje </w:t>
       </w:r>
-      <w:proofErr w:type="spellStart"/>
-      <w:r>
-        <w:rPr>
-          <w:sz w:val="24"/>
-          <w:szCs w:val="24"/>
-        </w:rPr>
-        <w:t>nic</w:t>
-      </w:r>
-      <w:proofErr w:type="spellEnd"/>
+      <w:r>
+        <w:rPr>
+          <w:sz w:val="24"/>
+          <w:szCs w:val="24"/>
+        </w:rPr>
+        <w:t>nič</w:t>
+      </w:r>
       <w:r>
         <w:rPr>
           <w:sz w:val="24"/>
@@ -6843,15 +6747,13 @@
         </w:rPr>
         <w:t xml:space="preserve">( </w:t>
       </w:r>
-      <w:proofErr w:type="spellStart"/>
-      <w:r>
-        <w:rPr>
-          <w:sz w:val="24"/>
-          <w:szCs w:val="24"/>
-        </w:rPr>
-        <w:t>vedlajsi</w:t>
-      </w:r>
-      <w:proofErr w:type="spellEnd"/>
+      <w:r>
+        <w:rPr>
+          <w:sz w:val="24"/>
+          <w:szCs w:val="24"/>
+        </w:rPr>
+        <w:t>vedľajší</w:t>
+      </w:r>
       <w:r>
         <w:rPr>
           <w:sz w:val="24"/>
@@ -6879,15 +6781,13 @@
         </w:rPr>
         <w:t xml:space="preserve">Nefunguje </w:t>
       </w:r>
-      <w:proofErr w:type="spellStart"/>
-      <w:r>
-        <w:rPr>
-          <w:sz w:val="24"/>
-          <w:szCs w:val="24"/>
-        </w:rPr>
-        <w:t>nic</w:t>
-      </w:r>
-      <w:proofErr w:type="spellEnd"/>
+      <w:r>
+        <w:rPr>
+          <w:sz w:val="24"/>
+          <w:szCs w:val="24"/>
+        </w:rPr>
+        <w:t>nič</w:t>
+      </w:r>
     </w:p>
     <w:p>
       <w:pPr>
@@ -6977,15 +6877,13 @@
         </w:rPr>
         <w:t xml:space="preserve">( </w:t>
       </w:r>
-      <w:proofErr w:type="spellStart"/>
-      <w:r>
-        <w:rPr>
-          <w:sz w:val="24"/>
-          <w:szCs w:val="24"/>
-        </w:rPr>
-        <w:t>hlavny</w:t>
-      </w:r>
-      <w:proofErr w:type="spellEnd"/>
+      <w:r>
+        <w:rPr>
+          <w:sz w:val="24"/>
+          <w:szCs w:val="24"/>
+        </w:rPr>
+        <w:t>hlavný</w:t>
+      </w:r>
       <w:r>
         <w:rPr>
           <w:sz w:val="24"/>
@@ -7056,15 +6954,13 @@
           <w:szCs w:val="24"/>
         </w:rPr>
       </w:pPr>
-      <w:proofErr w:type="spellStart"/>
-      <w:r>
-        <w:rPr>
-          <w:sz w:val="24"/>
-          <w:szCs w:val="24"/>
-        </w:rPr>
-        <w:t>Neda</w:t>
-      </w:r>
-      <w:proofErr w:type="spellEnd"/>
+      <w:r>
+        <w:rPr>
+          <w:sz w:val="24"/>
+          <w:szCs w:val="24"/>
+        </w:rPr>
+        <w:t>Nedá</w:t>
+      </w:r>
       <w:r>
         <w:rPr>
           <w:sz w:val="24"/>
@@ -7088,15 +6984,13 @@
         </w:rPr>
         <w:t xml:space="preserve"> ale funguje </w:t>
       </w:r>
-      <w:proofErr w:type="spellStart"/>
-      <w:r>
-        <w:rPr>
-          <w:sz w:val="24"/>
-          <w:szCs w:val="24"/>
-        </w:rPr>
-        <w:t>vyhladavanie</w:t>
-      </w:r>
-      <w:proofErr w:type="spellEnd"/>
+      <w:r>
+        <w:rPr>
+          <w:sz w:val="24"/>
+          <w:szCs w:val="24"/>
+        </w:rPr>
+        <w:t>vyhľadávanie</w:t>
+      </w:r>
     </w:p>
     <w:p>
       <w:pPr>
@@ -7151,15 +7045,13 @@
           <w:szCs w:val="24"/>
         </w:rPr>
       </w:pPr>
-      <w:proofErr w:type="spellStart"/>
-      <w:r>
-        <w:rPr>
-          <w:sz w:val="24"/>
-          <w:szCs w:val="24"/>
-        </w:rPr>
-        <w:t>Pridavanie</w:t>
-      </w:r>
-      <w:proofErr w:type="spellEnd"/>
+      <w:r>
+        <w:rPr>
+          <w:sz w:val="24"/>
+          <w:szCs w:val="24"/>
+        </w:rPr>
+        <w:t>Pridávanie</w:t>
+      </w:r>
       <w:r>
         <w:rPr>
           <w:sz w:val="24"/>
@@ -7324,15 +7216,13 @@
           <w:szCs w:val="24"/>
         </w:rPr>
       </w:pPr>
-      <w:proofErr w:type="spellStart"/>
-      <w:r>
-        <w:rPr>
-          <w:sz w:val="24"/>
-          <w:szCs w:val="24"/>
-        </w:rPr>
-        <w:t>Pouzival</w:t>
-      </w:r>
-      <w:proofErr w:type="spellEnd"/>
+      <w:r>
+        <w:rPr>
+          <w:sz w:val="24"/>
+          <w:szCs w:val="24"/>
+        </w:rPr>
+        <w:t>Používal</w:t>
+      </w:r>
       <w:r>
         <w:rPr>
           <w:sz w:val="24"/>
@@ -7707,6 +7597,7 @@
       </w:pPr>
       <w:r>
         <w:rPr>
+          <w:noProof/>
           <w:sz w:val="24"/>
           <w:szCs w:val="24"/>
         </w:rPr>
@@ -7865,6 +7756,7 @@
         <w:rPr>
           <w:b/>
           <w:bCs/>
+          <w:noProof/>
           <w:sz w:val="24"/>
           <w:szCs w:val="24"/>
         </w:rPr>
@@ -7945,6 +7837,49 @@
           <w:szCs w:val="24"/>
         </w:rPr>
       </w:pPr>
+      <w:r>
+        <w:rPr>
+          <w:b/>
+          <w:bCs/>
+          <w:sz w:val="24"/>
+          <w:szCs w:val="24"/>
+        </w:rPr>
+        <w:drawing>
+          <wp:inline distT="0" distB="0" distL="0" distR="0" wp14:anchorId="0CE24637" wp14:editId="5ED8FF36">
+            <wp:extent cx="3368040" cy="1828810"/>
+            <wp:effectExtent l="0" t="0" r="3810" b="0"/>
+            <wp:docPr id="10" name="Obrázok 10" descr="Obrázok, na ktorom je text&#10;&#10;Automaticky generovaný popis"/>
+            <wp:cNvGraphicFramePr>
+              <a:graphicFrameLocks xmlns:a="http://schemas.openxmlformats.org/drawingml/2006/main" noChangeAspect="1"/>
+            </wp:cNvGraphicFramePr>
+            <a:graphic xmlns:a="http://schemas.openxmlformats.org/drawingml/2006/main">
+              <a:graphicData uri="http://schemas.openxmlformats.org/drawingml/2006/picture">
+                <pic:pic xmlns:pic="http://schemas.openxmlformats.org/drawingml/2006/picture">
+                  <pic:nvPicPr>
+                    <pic:cNvPr id="10" name="Obrázok 10" descr="Obrázok, na ktorom je text&#10;&#10;Automaticky generovaný popis"/>
+                    <pic:cNvPicPr/>
+                  </pic:nvPicPr>
+                  <pic:blipFill>
+                    <a:blip r:embed="rId25"/>
+                    <a:stretch>
+                      <a:fillRect/>
+                    </a:stretch>
+                  </pic:blipFill>
+                  <pic:spPr>
+                    <a:xfrm>
+                      <a:off x="0" y="0"/>
+                      <a:ext cx="3387435" cy="1839341"/>
+                    </a:xfrm>
+                    <a:prstGeom prst="rect">
+                      <a:avLst/>
+                    </a:prstGeom>
+                  </pic:spPr>
+                </pic:pic>
+              </a:graphicData>
+            </a:graphic>
+          </wp:inline>
+        </w:drawing>
+      </w:r>
     </w:p>
     <w:p>
       <w:pPr>
@@ -8027,6 +7962,7 @@
         <w:rPr>
           <w:b/>
           <w:bCs/>
+          <w:noProof/>
           <w:sz w:val="24"/>
           <w:szCs w:val="24"/>
         </w:rPr>
@@ -8046,7 +7982,7 @@
                     <pic:cNvPicPr/>
                   </pic:nvPicPr>
                   <pic:blipFill>
-                    <a:blip r:embed="rId25"/>
+                    <a:blip r:embed="rId26"/>
                     <a:stretch>
                       <a:fillRect/>
                     </a:stretch>
@@ -8094,6 +8030,7 @@
           <w:sz w:val="24"/>
           <w:szCs w:val="24"/>
         </w:rPr>
+        <w:lastRenderedPageBreak/>
         <w:t>Response</w:t>
       </w:r>
       <w:proofErr w:type="spellEnd"/>
@@ -8107,6 +8044,59 @@
           <w:szCs w:val="24"/>
         </w:rPr>
       </w:pPr>
+      <w:r>
+        <w:rPr>
+          <w:b/>
+          <w:bCs/>
+          <w:sz w:val="24"/>
+          <w:szCs w:val="24"/>
+        </w:rPr>
+        <w:drawing>
+          <wp:inline distT="0" distB="0" distL="0" distR="0" wp14:anchorId="751B5C29" wp14:editId="3D7A4A79">
+            <wp:extent cx="5760720" cy="1861820"/>
+            <wp:effectExtent l="0" t="0" r="0" b="5080"/>
+            <wp:docPr id="11" name="Obrázok 11" descr="Obrázok, na ktorom je text&#10;&#10;Automaticky generovaný popis"/>
+            <wp:cNvGraphicFramePr>
+              <a:graphicFrameLocks xmlns:a="http://schemas.openxmlformats.org/drawingml/2006/main" noChangeAspect="1"/>
+            </wp:cNvGraphicFramePr>
+            <a:graphic xmlns:a="http://schemas.openxmlformats.org/drawingml/2006/main">
+              <a:graphicData uri="http://schemas.openxmlformats.org/drawingml/2006/picture">
+                <pic:pic xmlns:pic="http://schemas.openxmlformats.org/drawingml/2006/picture">
+                  <pic:nvPicPr>
+                    <pic:cNvPr id="11" name="Obrázok 11" descr="Obrázok, na ktorom je text&#10;&#10;Automaticky generovaný popis"/>
+                    <pic:cNvPicPr/>
+                  </pic:nvPicPr>
+                  <pic:blipFill>
+                    <a:blip r:embed="rId27"/>
+                    <a:stretch>
+                      <a:fillRect/>
+                    </a:stretch>
+                  </pic:blipFill>
+                  <pic:spPr>
+                    <a:xfrm>
+                      <a:off x="0" y="0"/>
+                      <a:ext cx="5760720" cy="1861820"/>
+                    </a:xfrm>
+                    <a:prstGeom prst="rect">
+                      <a:avLst/>
+                    </a:prstGeom>
+                  </pic:spPr>
+                </pic:pic>
+              </a:graphicData>
+            </a:graphic>
+          </wp:inline>
+        </w:drawing>
+      </w:r>
+    </w:p>
+    <w:p>
+      <w:pPr>
+        <w:rPr>
+          <w:b/>
+          <w:bCs/>
+          <w:sz w:val="24"/>
+          <w:szCs w:val="24"/>
+        </w:rPr>
+      </w:pPr>
     </w:p>
     <w:p>
       <w:pPr>
@@ -8189,15 +8179,13 @@
         </w:rPr>
         <w:t xml:space="preserve">To iste ako </w:t>
       </w:r>
-      <w:proofErr w:type="spellStart"/>
-      <w:r>
-        <w:rPr>
-          <w:sz w:val="24"/>
-          <w:szCs w:val="24"/>
-        </w:rPr>
-        <w:t>predchadzajuca</w:t>
-      </w:r>
-      <w:proofErr w:type="spellEnd"/>
+      <w:r>
+        <w:rPr>
+          <w:sz w:val="24"/>
+          <w:szCs w:val="24"/>
+        </w:rPr>
+        <w:t>predchádzajúca</w:t>
+      </w:r>
       <w:r>
         <w:rPr>
           <w:sz w:val="24"/>
@@ -8231,10 +8219,10 @@
       </w:pPr>
       <w:r>
         <w:rPr>
-          <w:sz w:val="24"/>
-          <w:szCs w:val="24"/>
-        </w:rPr>
-        <w:lastRenderedPageBreak/>
+          <w:noProof/>
+          <w:sz w:val="24"/>
+          <w:szCs w:val="24"/>
+        </w:rPr>
         <w:drawing>
           <wp:inline distT="0" distB="0" distL="0" distR="0" wp14:anchorId="0FDE87A9" wp14:editId="7DD04A94">
             <wp:extent cx="2368552" cy="1813560"/>
@@ -8251,7 +8239,7 @@
                     <pic:cNvPicPr/>
                   </pic:nvPicPr>
                   <pic:blipFill>
-                    <a:blip r:embed="rId26"/>
+                    <a:blip r:embed="rId28"/>
                     <a:stretch>
                       <a:fillRect/>
                     </a:stretch>
@@ -8314,19 +8302,89 @@
     <w:p>
       <w:pPr>
         <w:rPr>
-          <w:b/>
-          <w:bCs/>
-          <w:sz w:val="24"/>
-          <w:szCs w:val="24"/>
-        </w:rPr>
-      </w:pPr>
-      <w:r>
-        <w:rPr>
-          <w:b/>
-          <w:bCs/>
-          <w:sz w:val="24"/>
-          <w:szCs w:val="24"/>
-        </w:rPr>
+          <w:sz w:val="24"/>
+          <w:szCs w:val="24"/>
+        </w:rPr>
+      </w:pPr>
+      <w:r>
+        <w:rPr>
+          <w:sz w:val="24"/>
+          <w:szCs w:val="24"/>
+        </w:rPr>
+        <w:drawing>
+          <wp:inline distT="0" distB="0" distL="0" distR="0" wp14:anchorId="0C6E84B1" wp14:editId="3495F32E">
+            <wp:extent cx="5760720" cy="1753235"/>
+            <wp:effectExtent l="0" t="0" r="0" b="0"/>
+            <wp:docPr id="24" name="Obrázok 24" descr="Obrázok, na ktorom je text&#10;&#10;Automaticky generovaný popis"/>
+            <wp:cNvGraphicFramePr>
+              <a:graphicFrameLocks xmlns:a="http://schemas.openxmlformats.org/drawingml/2006/main" noChangeAspect="1"/>
+            </wp:cNvGraphicFramePr>
+            <a:graphic xmlns:a="http://schemas.openxmlformats.org/drawingml/2006/main">
+              <a:graphicData uri="http://schemas.openxmlformats.org/drawingml/2006/picture">
+                <pic:pic xmlns:pic="http://schemas.openxmlformats.org/drawingml/2006/picture">
+                  <pic:nvPicPr>
+                    <pic:cNvPr id="24" name="Obrázok 24" descr="Obrázok, na ktorom je text&#10;&#10;Automaticky generovaný popis"/>
+                    <pic:cNvPicPr/>
+                  </pic:nvPicPr>
+                  <pic:blipFill>
+                    <a:blip r:embed="rId29"/>
+                    <a:stretch>
+                      <a:fillRect/>
+                    </a:stretch>
+                  </pic:blipFill>
+                  <pic:spPr>
+                    <a:xfrm>
+                      <a:off x="0" y="0"/>
+                      <a:ext cx="5760720" cy="1753235"/>
+                    </a:xfrm>
+                    <a:prstGeom prst="rect">
+                      <a:avLst/>
+                    </a:prstGeom>
+                  </pic:spPr>
+                </pic:pic>
+              </a:graphicData>
+            </a:graphic>
+          </wp:inline>
+        </w:drawing>
+      </w:r>
+    </w:p>
+    <w:p>
+      <w:pPr>
+        <w:rPr>
+          <w:b/>
+          <w:bCs/>
+          <w:sz w:val="24"/>
+          <w:szCs w:val="24"/>
+        </w:rPr>
+      </w:pPr>
+    </w:p>
+    <w:p>
+      <w:pPr>
+        <w:rPr>
+          <w:b/>
+          <w:bCs/>
+          <w:sz w:val="24"/>
+          <w:szCs w:val="24"/>
+        </w:rPr>
+      </w:pPr>
+    </w:p>
+    <w:p>
+      <w:pPr>
+        <w:rPr>
+          <w:b/>
+          <w:bCs/>
+          <w:sz w:val="24"/>
+          <w:szCs w:val="24"/>
+        </w:rPr>
+      </w:pPr>
+      <w:r>
+        <w:rPr>
+          <w:b/>
+          <w:bCs/>
+          <w:sz w:val="24"/>
+          <w:szCs w:val="24"/>
+        </w:rPr>
+        <w:lastRenderedPageBreak/>
         <w:t>4.</w:t>
       </w:r>
     </w:p>
@@ -8399,32 +8457,55 @@
         </w:rPr>
         <w:t xml:space="preserve"> z 2.1 som pridal </w:t>
       </w:r>
-      <w:proofErr w:type="spellStart"/>
-      <w:r>
-        <w:rPr>
-          <w:sz w:val="24"/>
-          <w:szCs w:val="24"/>
-        </w:rPr>
-        <w:t>nasledujuci</w:t>
-      </w:r>
-      <w:proofErr w:type="spellEnd"/>
-      <w:r>
-        <w:rPr>
-          <w:sz w:val="24"/>
-          <w:szCs w:val="24"/>
-        </w:rPr>
-        <w:t xml:space="preserve"> filter</w:t>
-      </w:r>
-    </w:p>
-    <w:p>
-      <w:pPr>
-        <w:rPr>
-          <w:sz w:val="24"/>
-          <w:szCs w:val="24"/>
-        </w:rPr>
-      </w:pPr>
-      <w:r>
-        <w:rPr>
+      <w:r>
+        <w:rPr>
+          <w:sz w:val="24"/>
+          <w:szCs w:val="24"/>
+        </w:rPr>
+        <w:t>nasledujúci</w:t>
+      </w:r>
+      <w:r>
+        <w:rPr>
+          <w:sz w:val="24"/>
+          <w:szCs w:val="24"/>
+        </w:rPr>
+        <w:t xml:space="preserve"> </w:t>
+      </w:r>
+      <w:proofErr w:type="spellStart"/>
+      <w:r>
+        <w:rPr>
+          <w:sz w:val="24"/>
+          <w:szCs w:val="24"/>
+        </w:rPr>
+        <w:t>match</w:t>
+      </w:r>
+      <w:proofErr w:type="spellEnd"/>
+      <w:r>
+        <w:rPr>
+          <w:sz w:val="24"/>
+          <w:szCs w:val="24"/>
+        </w:rPr>
+        <w:t xml:space="preserve"> a </w:t>
+      </w:r>
+      <w:r>
+        <w:rPr>
+          <w:sz w:val="24"/>
+          <w:szCs w:val="24"/>
+        </w:rPr>
+        <w:t>filter</w:t>
+      </w:r>
+    </w:p>
+    <w:p>
+      <w:pPr>
+        <w:rPr>
+          <w:sz w:val="24"/>
+          <w:szCs w:val="24"/>
+          <w:lang w:val="en-US"/>
+        </w:rPr>
+      </w:pPr>
+      <w:r>
+        <w:rPr>
+          <w:noProof/>
           <w:sz w:val="24"/>
           <w:szCs w:val="24"/>
         </w:rPr>
@@ -8444,7 +8525,7 @@
                     <pic:cNvPicPr/>
                   </pic:nvPicPr>
                   <pic:blipFill>
-                    <a:blip r:embed="rId27"/>
+                    <a:blip r:embed="rId30"/>
                     <a:stretch>
                       <a:fillRect/>
                     </a:stretch>
@@ -8501,6 +8582,47 @@
           <w:szCs w:val="24"/>
         </w:rPr>
       </w:pPr>
+      <w:r>
+        <w:rPr>
+          <w:sz w:val="24"/>
+          <w:szCs w:val="24"/>
+        </w:rPr>
+        <w:drawing>
+          <wp:inline distT="0" distB="0" distL="0" distR="0" wp14:anchorId="6DADB052" wp14:editId="51D6A511">
+            <wp:extent cx="3909060" cy="2404382"/>
+            <wp:effectExtent l="0" t="0" r="0" b="0"/>
+            <wp:docPr id="25" name="Obrázok 25" descr="Obrázok, na ktorom je text&#10;&#10;Automaticky generovaný popis"/>
+            <wp:cNvGraphicFramePr>
+              <a:graphicFrameLocks xmlns:a="http://schemas.openxmlformats.org/drawingml/2006/main" noChangeAspect="1"/>
+            </wp:cNvGraphicFramePr>
+            <a:graphic xmlns:a="http://schemas.openxmlformats.org/drawingml/2006/main">
+              <a:graphicData uri="http://schemas.openxmlformats.org/drawingml/2006/picture">
+                <pic:pic xmlns:pic="http://schemas.openxmlformats.org/drawingml/2006/picture">
+                  <pic:nvPicPr>
+                    <pic:cNvPr id="25" name="Obrázok 25" descr="Obrázok, na ktorom je text&#10;&#10;Automaticky generovaný popis"/>
+                    <pic:cNvPicPr/>
+                  </pic:nvPicPr>
+                  <pic:blipFill>
+                    <a:blip r:embed="rId31"/>
+                    <a:stretch>
+                      <a:fillRect/>
+                    </a:stretch>
+                  </pic:blipFill>
+                  <pic:spPr>
+                    <a:xfrm>
+                      <a:off x="0" y="0"/>
+                      <a:ext cx="3921411" cy="2411979"/>
+                    </a:xfrm>
+                    <a:prstGeom prst="rect">
+                      <a:avLst/>
+                    </a:prstGeom>
+                  </pic:spPr>
+                </pic:pic>
+              </a:graphicData>
+            </a:graphic>
+          </wp:inline>
+        </w:drawing>
+      </w:r>
     </w:p>
     <w:p>
       <w:pPr>
@@ -8538,13 +8660,84 @@
           <w:szCs w:val="24"/>
         </w:rPr>
       </w:pPr>
-      <w:r>
-        <w:rPr>
-          <w:b/>
-          <w:bCs/>
-          <w:sz w:val="24"/>
-          <w:szCs w:val="24"/>
-        </w:rPr>
+    </w:p>
+    <w:p>
+      <w:pPr>
+        <w:rPr>
+          <w:b/>
+          <w:bCs/>
+          <w:sz w:val="24"/>
+          <w:szCs w:val="24"/>
+        </w:rPr>
+      </w:pPr>
+    </w:p>
+    <w:p>
+      <w:pPr>
+        <w:rPr>
+          <w:b/>
+          <w:bCs/>
+          <w:sz w:val="24"/>
+          <w:szCs w:val="24"/>
+        </w:rPr>
+      </w:pPr>
+    </w:p>
+    <w:p>
+      <w:pPr>
+        <w:rPr>
+          <w:b/>
+          <w:bCs/>
+          <w:sz w:val="24"/>
+          <w:szCs w:val="24"/>
+        </w:rPr>
+      </w:pPr>
+    </w:p>
+    <w:p>
+      <w:pPr>
+        <w:rPr>
+          <w:b/>
+          <w:bCs/>
+          <w:sz w:val="24"/>
+          <w:szCs w:val="24"/>
+        </w:rPr>
+      </w:pPr>
+    </w:p>
+    <w:p>
+      <w:pPr>
+        <w:rPr>
+          <w:b/>
+          <w:bCs/>
+          <w:sz w:val="24"/>
+          <w:szCs w:val="24"/>
+        </w:rPr>
+      </w:pPr>
+    </w:p>
+    <w:p>
+      <w:pPr>
+        <w:rPr>
+          <w:b/>
+          <w:bCs/>
+          <w:sz w:val="24"/>
+          <w:szCs w:val="24"/>
+        </w:rPr>
+      </w:pPr>
+    </w:p>
+    <w:p>
+      <w:pPr>
+        <w:rPr>
+          <w:b/>
+          <w:bCs/>
+          <w:sz w:val="24"/>
+          <w:szCs w:val="24"/>
+        </w:rPr>
+      </w:pPr>
+      <w:r>
+        <w:rPr>
+          <w:b/>
+          <w:bCs/>
+          <w:sz w:val="24"/>
+          <w:szCs w:val="24"/>
+        </w:rPr>
+        <w:lastRenderedPageBreak/>
         <w:t>5.1.</w:t>
       </w:r>
     </w:p>
@@ -8590,6 +8783,71 @@
     <w:p>
       <w:pPr>
         <w:rPr>
+          <w:b/>
+          <w:bCs/>
+          <w:sz w:val="24"/>
+          <w:szCs w:val="24"/>
+        </w:rPr>
+      </w:pPr>
+      <w:r>
+        <w:rPr>
+          <w:b/>
+          <w:bCs/>
+          <w:sz w:val="24"/>
+          <w:szCs w:val="24"/>
+        </w:rPr>
+        <w:drawing>
+          <wp:inline distT="0" distB="0" distL="0" distR="0" wp14:anchorId="66C09546" wp14:editId="294FDAC0">
+            <wp:extent cx="4705350" cy="2207448"/>
+            <wp:effectExtent l="0" t="0" r="0" b="2540"/>
+            <wp:docPr id="30" name="Obrázok 30" descr="Obrázok, na ktorom je text&#10;&#10;Automaticky generovaný popis"/>
+            <wp:cNvGraphicFramePr>
+              <a:graphicFrameLocks xmlns:a="http://schemas.openxmlformats.org/drawingml/2006/main" noChangeAspect="1"/>
+            </wp:cNvGraphicFramePr>
+            <a:graphic xmlns:a="http://schemas.openxmlformats.org/drawingml/2006/main">
+              <a:graphicData uri="http://schemas.openxmlformats.org/drawingml/2006/picture">
+                <pic:pic xmlns:pic="http://schemas.openxmlformats.org/drawingml/2006/picture">
+                  <pic:nvPicPr>
+                    <pic:cNvPr id="30" name="Obrázok 30" descr="Obrázok, na ktorom je text&#10;&#10;Automaticky generovaný popis"/>
+                    <pic:cNvPicPr/>
+                  </pic:nvPicPr>
+                  <pic:blipFill>
+                    <a:blip r:embed="rId32"/>
+                    <a:stretch>
+                      <a:fillRect/>
+                    </a:stretch>
+                  </pic:blipFill>
+                  <pic:spPr>
+                    <a:xfrm>
+                      <a:off x="0" y="0"/>
+                      <a:ext cx="4724591" cy="2216475"/>
+                    </a:xfrm>
+                    <a:prstGeom prst="rect">
+                      <a:avLst/>
+                    </a:prstGeom>
+                  </pic:spPr>
+                </pic:pic>
+              </a:graphicData>
+            </a:graphic>
+          </wp:inline>
+        </w:drawing>
+      </w:r>
+    </w:p>
+    <w:p>
+      <w:pPr>
+        <w:rPr>
+          <w:b/>
+          <w:bCs/>
+          <w:sz w:val="24"/>
+          <w:szCs w:val="24"/>
+        </w:rPr>
+      </w:pPr>
+    </w:p>
+    <w:p>
+      <w:pPr>
+        <w:rPr>
+          <w:b/>
+          <w:bCs/>
           <w:sz w:val="24"/>
           <w:szCs w:val="24"/>
         </w:rPr>
@@ -8613,63 +8871,117 @@
           <w:szCs w:val="24"/>
         </w:rPr>
       </w:pPr>
-      <w:proofErr w:type="spellStart"/>
-      <w:r>
-        <w:rPr>
-          <w:sz w:val="24"/>
-          <w:szCs w:val="24"/>
-        </w:rPr>
-        <w:t>Request</w:t>
-      </w:r>
-      <w:proofErr w:type="spellEnd"/>
-      <w:r>
-        <w:rPr>
-          <w:sz w:val="24"/>
-          <w:szCs w:val="24"/>
-        </w:rPr>
-        <w:t xml:space="preserve"> a </w:t>
-      </w:r>
-      <w:proofErr w:type="spellStart"/>
-      <w:r>
-        <w:rPr>
-          <w:sz w:val="24"/>
-          <w:szCs w:val="24"/>
-        </w:rPr>
-        <w:t>response</w:t>
-      </w:r>
-      <w:proofErr w:type="spellEnd"/>
-      <w:r>
-        <w:rPr>
-          <w:sz w:val="24"/>
-          <w:szCs w:val="24"/>
-        </w:rPr>
-        <w:t xml:space="preserve"> je </w:t>
-      </w:r>
-      <w:proofErr w:type="spellStart"/>
-      <w:r>
-        <w:rPr>
-          <w:sz w:val="24"/>
-          <w:szCs w:val="24"/>
-        </w:rPr>
-        <w:t>priloženy</w:t>
-      </w:r>
-      <w:proofErr w:type="spellEnd"/>
-      <w:r>
-        <w:rPr>
-          <w:sz w:val="24"/>
-          <w:szCs w:val="24"/>
-        </w:rPr>
-        <w:t xml:space="preserve"> v </w:t>
-      </w:r>
-      <w:proofErr w:type="spellStart"/>
-      <w:r>
-        <w:rPr>
-          <w:sz w:val="24"/>
-          <w:szCs w:val="24"/>
-        </w:rPr>
-        <w:t>adresari</w:t>
-      </w:r>
-      <w:proofErr w:type="spellEnd"/>
+      <w:r>
+        <w:rPr>
+          <w:sz w:val="24"/>
+          <w:szCs w:val="24"/>
+        </w:rPr>
+        <w:drawing>
+          <wp:inline distT="0" distB="0" distL="0" distR="0" wp14:anchorId="69DE9976" wp14:editId="5AC1426B">
+            <wp:extent cx="4705984" cy="2889885"/>
+            <wp:effectExtent l="0" t="0" r="0" b="5715"/>
+            <wp:docPr id="29" name="Obrázok 29" descr="Obrázok, na ktorom je text&#10;&#10;Automaticky generovaný popis"/>
+            <wp:cNvGraphicFramePr>
+              <a:graphicFrameLocks xmlns:a="http://schemas.openxmlformats.org/drawingml/2006/main" noChangeAspect="1"/>
+            </wp:cNvGraphicFramePr>
+            <a:graphic xmlns:a="http://schemas.openxmlformats.org/drawingml/2006/main">
+              <a:graphicData uri="http://schemas.openxmlformats.org/drawingml/2006/picture">
+                <pic:pic xmlns:pic="http://schemas.openxmlformats.org/drawingml/2006/picture">
+                  <pic:nvPicPr>
+                    <pic:cNvPr id="29" name="Obrázok 29" descr="Obrázok, na ktorom je text&#10;&#10;Automaticky generovaný popis"/>
+                    <pic:cNvPicPr/>
+                  </pic:nvPicPr>
+                  <pic:blipFill>
+                    <a:blip r:embed="rId33"/>
+                    <a:stretch>
+                      <a:fillRect/>
+                    </a:stretch>
+                  </pic:blipFill>
+                  <pic:spPr>
+                    <a:xfrm>
+                      <a:off x="0" y="0"/>
+                      <a:ext cx="4712405" cy="2893828"/>
+                    </a:xfrm>
+                    <a:prstGeom prst="rect">
+                      <a:avLst/>
+                    </a:prstGeom>
+                  </pic:spPr>
+                </pic:pic>
+              </a:graphicData>
+            </a:graphic>
+          </wp:inline>
+        </w:drawing>
+      </w:r>
+    </w:p>
+    <w:p>
+      <w:pPr>
+        <w:rPr>
+          <w:b/>
+          <w:bCs/>
+          <w:sz w:val="24"/>
+          <w:szCs w:val="24"/>
+        </w:rPr>
+      </w:pPr>
+    </w:p>
+    <w:p>
+      <w:pPr>
+        <w:rPr>
+          <w:b/>
+          <w:bCs/>
+          <w:sz w:val="24"/>
+          <w:szCs w:val="24"/>
+        </w:rPr>
+      </w:pPr>
+    </w:p>
+    <w:p>
+      <w:pPr>
+        <w:rPr>
+          <w:b/>
+          <w:bCs/>
+          <w:sz w:val="24"/>
+          <w:szCs w:val="24"/>
+        </w:rPr>
+      </w:pPr>
+    </w:p>
+    <w:p>
+      <w:pPr>
+        <w:rPr>
+          <w:b/>
+          <w:bCs/>
+          <w:sz w:val="24"/>
+          <w:szCs w:val="24"/>
+        </w:rPr>
+      </w:pPr>
+    </w:p>
+    <w:p>
+      <w:pPr>
+        <w:rPr>
+          <w:b/>
+          <w:bCs/>
+          <w:sz w:val="24"/>
+          <w:szCs w:val="24"/>
+        </w:rPr>
+      </w:pPr>
+    </w:p>
+    <w:p>
+      <w:pPr>
+        <w:rPr>
+          <w:b/>
+          <w:bCs/>
+          <w:sz w:val="24"/>
+          <w:szCs w:val="24"/>
+        </w:rPr>
+      </w:pPr>
+    </w:p>
+    <w:p>
+      <w:pPr>
+        <w:rPr>
+          <w:b/>
+          <w:bCs/>
+          <w:sz w:val="24"/>
+          <w:szCs w:val="24"/>
+        </w:rPr>
+      </w:pPr>
     </w:p>
     <w:p>
       <w:pPr>
@@ -8731,6 +9043,69 @@
           <w:szCs w:val="24"/>
         </w:rPr>
       </w:pPr>
+      <w:r>
+        <w:rPr>
+          <w:b/>
+          <w:bCs/>
+          <w:sz w:val="24"/>
+          <w:szCs w:val="24"/>
+        </w:rPr>
+        <w:drawing>
+          <wp:inline distT="0" distB="0" distL="0" distR="0" wp14:anchorId="53EC3DB0" wp14:editId="75503CE0">
+            <wp:extent cx="4069080" cy="2431042"/>
+            <wp:effectExtent l="0" t="0" r="7620" b="7620"/>
+            <wp:docPr id="27" name="Obrázok 27" descr="Obrázok, na ktorom je text&#10;&#10;Automaticky generovaný popis"/>
+            <wp:cNvGraphicFramePr>
+              <a:graphicFrameLocks xmlns:a="http://schemas.openxmlformats.org/drawingml/2006/main" noChangeAspect="1"/>
+            </wp:cNvGraphicFramePr>
+            <a:graphic xmlns:a="http://schemas.openxmlformats.org/drawingml/2006/main">
+              <a:graphicData uri="http://schemas.openxmlformats.org/drawingml/2006/picture">
+                <pic:pic xmlns:pic="http://schemas.openxmlformats.org/drawingml/2006/picture">
+                  <pic:nvPicPr>
+                    <pic:cNvPr id="27" name="Obrázok 27" descr="Obrázok, na ktorom je text&#10;&#10;Automaticky generovaný popis"/>
+                    <pic:cNvPicPr/>
+                  </pic:nvPicPr>
+                  <pic:blipFill>
+                    <a:blip r:embed="rId34"/>
+                    <a:stretch>
+                      <a:fillRect/>
+                    </a:stretch>
+                  </pic:blipFill>
+                  <pic:spPr>
+                    <a:xfrm>
+                      <a:off x="0" y="0"/>
+                      <a:ext cx="4087012" cy="2441755"/>
+                    </a:xfrm>
+                    <a:prstGeom prst="rect">
+                      <a:avLst/>
+                    </a:prstGeom>
+                  </pic:spPr>
+                </pic:pic>
+              </a:graphicData>
+            </a:graphic>
+          </wp:inline>
+        </w:drawing>
+      </w:r>
+    </w:p>
+    <w:p>
+      <w:pPr>
+        <w:rPr>
+          <w:b/>
+          <w:bCs/>
+          <w:sz w:val="24"/>
+          <w:szCs w:val="24"/>
+        </w:rPr>
+      </w:pPr>
+    </w:p>
+    <w:p>
+      <w:pPr>
+        <w:rPr>
+          <w:b/>
+          <w:bCs/>
+          <w:sz w:val="24"/>
+          <w:szCs w:val="24"/>
+        </w:rPr>
+      </w:pPr>
       <w:proofErr w:type="spellStart"/>
       <w:r>
         <w:rPr>
@@ -8758,165 +9133,288 @@
           <w:sz w:val="24"/>
           <w:szCs w:val="24"/>
         </w:rPr>
-        <w:t xml:space="preserve">                                                                                  </w:t>
-      </w:r>
-    </w:p>
-    <w:p>
-      <w:pPr>
-        <w:rPr>
-          <w:sz w:val="24"/>
-          <w:szCs w:val="24"/>
-        </w:rPr>
-      </w:pPr>
-      <w:proofErr w:type="spellStart"/>
-      <w:r>
-        <w:rPr>
-          <w:sz w:val="24"/>
-          <w:szCs w:val="24"/>
-        </w:rPr>
+        <w:t xml:space="preserve">         </w:t>
+      </w:r>
+    </w:p>
+    <w:p>
+      <w:pPr>
+        <w:rPr>
+          <w:b/>
+          <w:bCs/>
+          <w:sz w:val="24"/>
+          <w:szCs w:val="24"/>
+        </w:rPr>
+      </w:pPr>
+      <w:r>
+        <w:rPr>
+          <w:b/>
+          <w:bCs/>
+          <w:sz w:val="24"/>
+          <w:szCs w:val="24"/>
+        </w:rPr>
+        <w:drawing>
+          <wp:inline distT="0" distB="0" distL="0" distR="0" wp14:anchorId="208245A0" wp14:editId="2280D5BC">
+            <wp:extent cx="4709160" cy="1971494"/>
+            <wp:effectExtent l="0" t="0" r="0" b="0"/>
+            <wp:docPr id="28" name="Obrázok 28" descr="Obrázok, na ktorom je text, snímka obrazovky, monitor, vnútri&#10;&#10;Automaticky generovaný popis"/>
+            <wp:cNvGraphicFramePr>
+              <a:graphicFrameLocks xmlns:a="http://schemas.openxmlformats.org/drawingml/2006/main" noChangeAspect="1"/>
+            </wp:cNvGraphicFramePr>
+            <a:graphic xmlns:a="http://schemas.openxmlformats.org/drawingml/2006/main">
+              <a:graphicData uri="http://schemas.openxmlformats.org/drawingml/2006/picture">
+                <pic:pic xmlns:pic="http://schemas.openxmlformats.org/drawingml/2006/picture">
+                  <pic:nvPicPr>
+                    <pic:cNvPr id="28" name="Obrázok 28" descr="Obrázok, na ktorom je text, snímka obrazovky, monitor, vnútri&#10;&#10;Automaticky generovaný popis"/>
+                    <pic:cNvPicPr/>
+                  </pic:nvPicPr>
+                  <pic:blipFill>
+                    <a:blip r:embed="rId35"/>
+                    <a:stretch>
+                      <a:fillRect/>
+                    </a:stretch>
+                  </pic:blipFill>
+                  <pic:spPr>
+                    <a:xfrm>
+                      <a:off x="0" y="0"/>
+                      <a:ext cx="4727165" cy="1979032"/>
+                    </a:xfrm>
+                    <a:prstGeom prst="rect">
+                      <a:avLst/>
+                    </a:prstGeom>
+                  </pic:spPr>
+                </pic:pic>
+              </a:graphicData>
+            </a:graphic>
+          </wp:inline>
+        </w:drawing>
+      </w:r>
+      <w:r>
+        <w:rPr>
+          <w:b/>
+          <w:bCs/>
+          <w:sz w:val="24"/>
+          <w:szCs w:val="24"/>
+        </w:rPr>
+        <w:t xml:space="preserve">                                                                         </w:t>
+      </w:r>
+    </w:p>
+    <w:p>
+      <w:pPr>
+        <w:rPr>
+          <w:sz w:val="24"/>
+          <w:szCs w:val="24"/>
+        </w:rPr>
+      </w:pPr>
+    </w:p>
+    <w:p>
+      <w:pPr>
+        <w:rPr>
+          <w:sz w:val="24"/>
+          <w:szCs w:val="24"/>
+        </w:rPr>
+      </w:pPr>
+    </w:p>
+    <w:p>
+      <w:pPr>
+        <w:rPr>
+          <w:b/>
+          <w:bCs/>
+          <w:sz w:val="24"/>
+          <w:szCs w:val="24"/>
+          <w:lang w:val="en-US"/>
+        </w:rPr>
+      </w:pPr>
+    </w:p>
+    <w:p>
+      <w:pPr>
+        <w:rPr>
+          <w:b/>
+          <w:bCs/>
+          <w:sz w:val="24"/>
+          <w:szCs w:val="24"/>
+        </w:rPr>
+      </w:pPr>
+      <w:r>
+        <w:rPr>
+          <w:b/>
+          <w:bCs/>
+          <w:sz w:val="24"/>
+          <w:szCs w:val="24"/>
+        </w:rPr>
+        <w:t xml:space="preserve">Úloha </w:t>
+      </w:r>
+      <w:r>
+        <w:rPr>
+          <w:b/>
+          <w:bCs/>
+          <w:sz w:val="24"/>
+          <w:szCs w:val="24"/>
+        </w:rPr>
+        <w:t>11</w:t>
+      </w:r>
+      <w:r>
+        <w:rPr>
+          <w:b/>
+          <w:bCs/>
+          <w:sz w:val="24"/>
+          <w:szCs w:val="24"/>
+        </w:rPr>
+        <w:t>:</w:t>
+      </w:r>
+    </w:p>
+    <w:p>
+      <w:pPr>
+        <w:rPr>
+          <w:b/>
+          <w:bCs/>
+          <w:sz w:val="24"/>
+          <w:szCs w:val="24"/>
+        </w:rPr>
+      </w:pPr>
+    </w:p>
+    <w:p>
+      <w:pPr>
+        <w:rPr>
+          <w:b/>
+          <w:bCs/>
+          <w:sz w:val="24"/>
+          <w:szCs w:val="24"/>
+        </w:rPr>
+      </w:pPr>
+    </w:p>
+    <w:p>
+      <w:pPr>
+        <w:rPr>
+          <w:b/>
+          <w:bCs/>
+          <w:sz w:val="24"/>
+          <w:szCs w:val="24"/>
+        </w:rPr>
+      </w:pPr>
+    </w:p>
+    <w:p>
+      <w:pPr>
+        <w:rPr>
+          <w:b/>
+          <w:bCs/>
+          <w:sz w:val="24"/>
+          <w:szCs w:val="24"/>
+        </w:rPr>
+      </w:pPr>
+    </w:p>
+    <w:p>
+      <w:pPr>
+        <w:rPr>
+          <w:b/>
+          <w:bCs/>
+          <w:sz w:val="24"/>
+          <w:szCs w:val="24"/>
+        </w:rPr>
+      </w:pPr>
+    </w:p>
+    <w:p>
+      <w:pPr>
+        <w:rPr>
+          <w:b/>
+          <w:bCs/>
+          <w:sz w:val="24"/>
+          <w:szCs w:val="24"/>
+        </w:rPr>
+      </w:pPr>
+    </w:p>
+    <w:p>
+      <w:pPr>
+        <w:rPr>
+          <w:b/>
+          <w:bCs/>
+          <w:sz w:val="24"/>
+          <w:szCs w:val="24"/>
+        </w:rPr>
+      </w:pPr>
+      <w:proofErr w:type="spellStart"/>
+      <w:r>
+        <w:rPr>
+          <w:b/>
+          <w:bCs/>
+          <w:sz w:val="24"/>
+          <w:szCs w:val="24"/>
+        </w:rPr>
+        <w:lastRenderedPageBreak/>
         <w:t>Request</w:t>
       </w:r>
       <w:proofErr w:type="spellEnd"/>
-      <w:r>
-        <w:rPr>
+    </w:p>
+    <w:p>
+      <w:pPr>
+        <w:rPr>
+          <w:b/>
+          <w:bCs/>
+          <w:sz w:val="24"/>
+          <w:szCs w:val="24"/>
+        </w:rPr>
+      </w:pPr>
+      <w:r>
+        <w:rPr>
+          <w:b/>
+          <w:bCs/>
+          <w:sz w:val="24"/>
+          <w:szCs w:val="24"/>
+        </w:rPr>
+        <w:drawing>
+          <wp:inline distT="0" distB="0" distL="0" distR="0" wp14:anchorId="69315974" wp14:editId="360E92A9">
+            <wp:extent cx="5760720" cy="2642870"/>
+            <wp:effectExtent l="0" t="0" r="0" b="5080"/>
+            <wp:docPr id="33" name="Obrázok 33" descr="Obrázok, na ktorom je text&#10;&#10;Automaticky generovaný popis"/>
+            <wp:cNvGraphicFramePr>
+              <a:graphicFrameLocks xmlns:a="http://schemas.openxmlformats.org/drawingml/2006/main" noChangeAspect="1"/>
+            </wp:cNvGraphicFramePr>
+            <a:graphic xmlns:a="http://schemas.openxmlformats.org/drawingml/2006/main">
+              <a:graphicData uri="http://schemas.openxmlformats.org/drawingml/2006/picture">
+                <pic:pic xmlns:pic="http://schemas.openxmlformats.org/drawingml/2006/picture">
+                  <pic:nvPicPr>
+                    <pic:cNvPr id="33" name="Obrázok 33" descr="Obrázok, na ktorom je text&#10;&#10;Automaticky generovaný popis"/>
+                    <pic:cNvPicPr/>
+                  </pic:nvPicPr>
+                  <pic:blipFill>
+                    <a:blip r:embed="rId36"/>
+                    <a:stretch>
+                      <a:fillRect/>
+                    </a:stretch>
+                  </pic:blipFill>
+                  <pic:spPr>
+                    <a:xfrm>
+                      <a:off x="0" y="0"/>
+                      <a:ext cx="5760720" cy="2642870"/>
+                    </a:xfrm>
+                    <a:prstGeom prst="rect">
+                      <a:avLst/>
+                    </a:prstGeom>
+                  </pic:spPr>
+                </pic:pic>
+              </a:graphicData>
+            </a:graphic>
+          </wp:inline>
+        </w:drawing>
+      </w:r>
+      <w:r>
+        <w:rPr>
+          <w:b/>
+          <w:bCs/>
           <w:sz w:val="24"/>
           <w:szCs w:val="24"/>
         </w:rPr>
         <w:t xml:space="preserve"> </w:t>
       </w:r>
-      <w:r>
-        <w:rPr>
-          <w:sz w:val="24"/>
-          <w:szCs w:val="24"/>
-        </w:rPr>
-        <w:t xml:space="preserve">a </w:t>
-      </w:r>
-      <w:proofErr w:type="spellStart"/>
-      <w:r>
-        <w:rPr>
-          <w:sz w:val="24"/>
-          <w:szCs w:val="24"/>
-        </w:rPr>
-        <w:t>response</w:t>
-      </w:r>
-      <w:proofErr w:type="spellEnd"/>
-      <w:r>
-        <w:rPr>
-          <w:sz w:val="24"/>
-          <w:szCs w:val="24"/>
-        </w:rPr>
-        <w:t xml:space="preserve"> </w:t>
-      </w:r>
-      <w:r>
-        <w:rPr>
-          <w:sz w:val="24"/>
-          <w:szCs w:val="24"/>
-        </w:rPr>
-        <w:t xml:space="preserve">je </w:t>
-      </w:r>
-      <w:proofErr w:type="spellStart"/>
-      <w:r>
-        <w:rPr>
-          <w:sz w:val="24"/>
-          <w:szCs w:val="24"/>
-        </w:rPr>
-        <w:t>priloženy</w:t>
-      </w:r>
-      <w:proofErr w:type="spellEnd"/>
-      <w:r>
-        <w:rPr>
-          <w:sz w:val="24"/>
-          <w:szCs w:val="24"/>
-        </w:rPr>
-        <w:t xml:space="preserve"> v </w:t>
-      </w:r>
-      <w:proofErr w:type="spellStart"/>
-      <w:r>
-        <w:rPr>
-          <w:sz w:val="24"/>
-          <w:szCs w:val="24"/>
-        </w:rPr>
-        <w:t>adresari</w:t>
-      </w:r>
-      <w:proofErr w:type="spellEnd"/>
-    </w:p>
-    <w:p>
-      <w:pPr>
-        <w:rPr>
-          <w:b/>
-          <w:bCs/>
-          <w:sz w:val="24"/>
-          <w:szCs w:val="24"/>
-          <w:lang w:val="en-US"/>
-        </w:rPr>
-      </w:pPr>
-    </w:p>
-    <w:p>
-      <w:pPr>
-        <w:rPr>
-          <w:b/>
-          <w:bCs/>
-          <w:sz w:val="24"/>
-          <w:szCs w:val="24"/>
-        </w:rPr>
-      </w:pPr>
-      <w:r>
-        <w:rPr>
-          <w:b/>
-          <w:bCs/>
-          <w:sz w:val="24"/>
-          <w:szCs w:val="24"/>
-        </w:rPr>
-        <w:t xml:space="preserve">Úloha </w:t>
-      </w:r>
-      <w:r>
-        <w:rPr>
-          <w:b/>
-          <w:bCs/>
-          <w:sz w:val="24"/>
-          <w:szCs w:val="24"/>
-        </w:rPr>
-        <w:t>11</w:t>
-      </w:r>
-      <w:r>
-        <w:rPr>
-          <w:b/>
-          <w:bCs/>
-          <w:sz w:val="24"/>
-          <w:szCs w:val="24"/>
-        </w:rPr>
-        <w:t>:</w:t>
-      </w:r>
-    </w:p>
-    <w:p>
-      <w:pPr>
-        <w:rPr>
-          <w:b/>
-          <w:bCs/>
-          <w:sz w:val="24"/>
-          <w:szCs w:val="24"/>
-        </w:rPr>
-      </w:pPr>
-      <w:proofErr w:type="spellStart"/>
-      <w:r>
-        <w:rPr>
-          <w:b/>
-          <w:bCs/>
-          <w:sz w:val="24"/>
-          <w:szCs w:val="24"/>
-        </w:rPr>
-        <w:t>Request</w:t>
-      </w:r>
-      <w:proofErr w:type="spellEnd"/>
-      <w:r>
-        <w:rPr>
-          <w:b/>
-          <w:bCs/>
-          <w:sz w:val="24"/>
-          <w:szCs w:val="24"/>
-        </w:rPr>
-        <w:t xml:space="preserve"> </w:t>
-      </w:r>
+    </w:p>
+    <w:p>
+      <w:pPr>
+        <w:rPr>
+          <w:b/>
+          <w:bCs/>
+          <w:sz w:val="24"/>
+          <w:szCs w:val="24"/>
+        </w:rPr>
+      </w:pPr>
     </w:p>
     <w:p>
       <w:pPr>
@@ -8947,6 +9445,59 @@
         </w:rPr>
         <w:tab/>
       </w:r>
+    </w:p>
+    <w:p>
+      <w:pPr>
+        <w:rPr>
+          <w:b/>
+          <w:bCs/>
+          <w:sz w:val="24"/>
+          <w:szCs w:val="24"/>
+        </w:rPr>
+      </w:pPr>
+      <w:r>
+        <w:rPr>
+          <w:b/>
+          <w:bCs/>
+          <w:sz w:val="24"/>
+          <w:szCs w:val="24"/>
+        </w:rPr>
+        <w:drawing>
+          <wp:inline distT="0" distB="0" distL="0" distR="0" wp14:anchorId="72BD33F7" wp14:editId="1DC2257C">
+            <wp:extent cx="4320540" cy="3240405"/>
+            <wp:effectExtent l="0" t="0" r="3810" b="0"/>
+            <wp:docPr id="34" name="Obrázok 34" descr="Obrázok, na ktorom je text&#10;&#10;Automaticky generovaný popis"/>
+            <wp:cNvGraphicFramePr>
+              <a:graphicFrameLocks xmlns:a="http://schemas.openxmlformats.org/drawingml/2006/main" noChangeAspect="1"/>
+            </wp:cNvGraphicFramePr>
+            <a:graphic xmlns:a="http://schemas.openxmlformats.org/drawingml/2006/main">
+              <a:graphicData uri="http://schemas.openxmlformats.org/drawingml/2006/picture">
+                <pic:pic xmlns:pic="http://schemas.openxmlformats.org/drawingml/2006/picture">
+                  <pic:nvPicPr>
+                    <pic:cNvPr id="34" name="Obrázok 34" descr="Obrázok, na ktorom je text&#10;&#10;Automaticky generovaný popis"/>
+                    <pic:cNvPicPr/>
+                  </pic:nvPicPr>
+                  <pic:blipFill>
+                    <a:blip r:embed="rId37"/>
+                    <a:stretch>
+                      <a:fillRect/>
+                    </a:stretch>
+                  </pic:blipFill>
+                  <pic:spPr>
+                    <a:xfrm>
+                      <a:off x="0" y="0"/>
+                      <a:ext cx="4320540" cy="3240405"/>
+                    </a:xfrm>
+                    <a:prstGeom prst="rect">
+                      <a:avLst/>
+                    </a:prstGeom>
+                  </pic:spPr>
+                </pic:pic>
+              </a:graphicData>
+            </a:graphic>
+          </wp:inline>
+        </w:drawing>
+      </w:r>
       <w:r>
         <w:rPr>
           <w:b/>
@@ -8974,113 +9525,47 @@
         </w:rPr>
         <w:tab/>
       </w:r>
-      <w:r>
-        <w:rPr>
-          <w:b/>
-          <w:bCs/>
-          <w:sz w:val="24"/>
-          <w:szCs w:val="24"/>
-        </w:rPr>
-        <w:tab/>
-      </w:r>
-      <w:r>
-        <w:rPr>
-          <w:b/>
-          <w:bCs/>
-          <w:sz w:val="24"/>
-          <w:szCs w:val="24"/>
-        </w:rPr>
-        <w:tab/>
-      </w:r>
-    </w:p>
-    <w:p>
-      <w:pPr>
-        <w:rPr>
-          <w:sz w:val="24"/>
-          <w:szCs w:val="24"/>
-        </w:rPr>
-      </w:pPr>
-      <w:proofErr w:type="spellStart"/>
-      <w:r>
-        <w:rPr>
-          <w:sz w:val="24"/>
-          <w:szCs w:val="24"/>
-        </w:rPr>
-        <w:t>Request</w:t>
-      </w:r>
-      <w:proofErr w:type="spellEnd"/>
-      <w:r>
-        <w:rPr>
-          <w:sz w:val="24"/>
-          <w:szCs w:val="24"/>
-        </w:rPr>
-        <w:t xml:space="preserve"> </w:t>
-      </w:r>
-      <w:r>
-        <w:rPr>
-          <w:sz w:val="24"/>
-          <w:szCs w:val="24"/>
-        </w:rPr>
-        <w:t xml:space="preserve">a </w:t>
-      </w:r>
-      <w:proofErr w:type="spellStart"/>
-      <w:r>
-        <w:rPr>
-          <w:sz w:val="24"/>
-          <w:szCs w:val="24"/>
-        </w:rPr>
-        <w:t>response</w:t>
-      </w:r>
-      <w:proofErr w:type="spellEnd"/>
-      <w:r>
-        <w:rPr>
-          <w:sz w:val="24"/>
-          <w:szCs w:val="24"/>
-        </w:rPr>
-        <w:t xml:space="preserve"> </w:t>
-      </w:r>
-      <w:r>
-        <w:rPr>
-          <w:sz w:val="24"/>
-          <w:szCs w:val="24"/>
-        </w:rPr>
-        <w:t xml:space="preserve">je </w:t>
-      </w:r>
-      <w:proofErr w:type="spellStart"/>
-      <w:r>
-        <w:rPr>
-          <w:sz w:val="24"/>
-          <w:szCs w:val="24"/>
-        </w:rPr>
-        <w:t>priloženy</w:t>
-      </w:r>
-      <w:proofErr w:type="spellEnd"/>
-      <w:r>
-        <w:rPr>
-          <w:sz w:val="24"/>
-          <w:szCs w:val="24"/>
-        </w:rPr>
-        <w:t xml:space="preserve"> v </w:t>
-      </w:r>
-      <w:proofErr w:type="spellStart"/>
-      <w:r>
-        <w:rPr>
-          <w:sz w:val="24"/>
-          <w:szCs w:val="24"/>
-        </w:rPr>
-        <w:t>adresari</w:t>
-      </w:r>
-      <w:proofErr w:type="spellEnd"/>
-    </w:p>
-    <w:p>
-      <w:pPr>
-        <w:rPr>
-          <w:b/>
-          <w:bCs/>
-          <w:sz w:val="24"/>
-          <w:szCs w:val="24"/>
-        </w:rPr>
-      </w:pPr>
+    </w:p>
+    <w:p>
+      <w:pPr>
+        <w:rPr>
+          <w:b/>
+          <w:bCs/>
+          <w:sz w:val="24"/>
+          <w:szCs w:val="24"/>
+        </w:rPr>
+      </w:pPr>
+    </w:p>
+    <w:p>
+      <w:pPr>
+        <w:rPr>
+          <w:sz w:val="24"/>
+          <w:szCs w:val="24"/>
+        </w:rPr>
+      </w:pPr>
+      <w:r>
+        <w:rPr>
+          <w:sz w:val="24"/>
+          <w:szCs w:val="24"/>
+        </w:rPr>
+        <w:t xml:space="preserve">Výstupy jednotlivých </w:t>
+      </w:r>
+      <w:proofErr w:type="spellStart"/>
+      <w:r>
+        <w:rPr>
+          <w:sz w:val="24"/>
+          <w:szCs w:val="24"/>
+        </w:rPr>
+        <w:t>query</w:t>
+      </w:r>
+      <w:proofErr w:type="spellEnd"/>
+      <w:r>
+        <w:rPr>
+          <w:sz w:val="24"/>
+          <w:szCs w:val="24"/>
+        </w:rPr>
+        <w:t xml:space="preserve"> sa nachádzajú v priečinku, ktorý je opísaní v README.</w:t>
+      </w:r>
     </w:p>
     <w:p>
       <w:pPr>
@@ -9105,9 +9590,9 @@
       </w:pPr>
     </w:p>
     <w:sectPr>
-      <w:footerReference w:type="default" r:id="rId28"/>
-      <w:headerReference w:type="first" r:id="rId29"/>
-      <w:footerReference w:type="first" r:id="rId30"/>
+      <w:footerReference w:type="default" r:id="rId38"/>
+      <w:headerReference w:type="first" r:id="rId39"/>
+      <w:footerReference w:type="first" r:id="rId40"/>
       <w:pgSz w:w="11906" w:h="16838"/>
       <w:pgMar w:top="1417" w:right="1417" w:bottom="1417" w:left="1417" w:header="708" w:footer="708" w:gutter="0"/>
       <w:cols w:space="708"/>

</xml_diff>